<commit_message>
I have no idea what I've done since I last committed so here goes :P
</commit_message>
<xml_diff>
--- a/010/project design.docx
+++ b/010/project design.docx
@@ -98,23 +98,13 @@
           <w:szCs w:val="48"/>
         </w:rPr>
       </w:pPr>
-      <w:proofErr w:type="gramStart"/>
       <w:r>
         <w:rPr>
           <w:rFonts w:ascii="MS Reference Sans Serif" w:hAnsi="MS Reference Sans Serif" w:cs="Arial"/>
           <w:sz w:val="48"/>
           <w:szCs w:val="48"/>
         </w:rPr>
-        <w:t>project</w:t>
-      </w:r>
-      <w:proofErr w:type="gramEnd"/>
-      <w:r>
-        <w:rPr>
-          <w:rFonts w:ascii="MS Reference Sans Serif" w:hAnsi="MS Reference Sans Serif" w:cs="Arial"/>
-          <w:sz w:val="48"/>
-          <w:szCs w:val="48"/>
-        </w:rPr>
-        <w:t xml:space="preserve"> design</w:t>
+        <w:t>project design</w:t>
       </w:r>
     </w:p>
     <w:p>
@@ -187,6 +177,14 @@
     </w:p>
     <w:sdt>
       <w:sdtPr>
+        <w:rPr>
+          <w:rFonts w:asciiTheme="minorHAnsi" w:eastAsiaTheme="minorEastAsia" w:hAnsiTheme="minorHAnsi" w:cstheme="minorBidi"/>
+          <w:b w:val="0"/>
+          <w:bCs w:val="0"/>
+          <w:color w:val="auto"/>
+          <w:sz w:val="24"/>
+          <w:szCs w:val="24"/>
+        </w:rPr>
         <w:id w:val="1367330306"/>
         <w:docPartObj>
           <w:docPartGallery w:val="Table of Contents"/>
@@ -195,11 +193,7 @@
       </w:sdtPr>
       <w:sdtEndPr>
         <w:rPr>
-          <w:rFonts w:asciiTheme="minorHAnsi" w:eastAsiaTheme="minorEastAsia" w:hAnsiTheme="minorHAnsi" w:cstheme="minorBidi"/>
           <w:noProof/>
-          <w:color w:val="auto"/>
-          <w:sz w:val="24"/>
-          <w:szCs w:val="24"/>
         </w:rPr>
       </w:sdtEndPr>
       <w:sdtContent>
@@ -212,22 +206,35 @@
           </w:r>
         </w:p>
         <w:p>
-          <w:fldSimple w:instr=" TOC \o &quot;1-3&quot; \h \z \u ">
-            <w:r>
-              <w:rPr>
-                <w:b/>
-                <w:noProof/>
-              </w:rPr>
-              <w:t>Word did not find any entries for your table of contents.</w:t>
-            </w:r>
-            <w:r>
-              <w:rPr>
-                <w:noProof/>
-              </w:rPr>
-              <w:br/>
-              <w:t>In your document, select the words to include in the table of contents, and then on the Home tab, under Styles, click a heading style. Repeat for each heading that you want to include, and then insert the table of contents in your document. To manually create a table of contents, on the Document Elements tab, under Table of Contents, point to a style and then click the down arrow button. Click one of the styles under Manual Table of Contents, and then type the entries manually.</w:t>
-            </w:r>
-          </w:fldSimple>
+          <w:r>
+            <w:fldChar w:fldCharType="begin"/>
+          </w:r>
+          <w:r>
+            <w:instrText xml:space="preserve"> TOC \o "1-3" \h \z \u </w:instrText>
+          </w:r>
+          <w:r>
+            <w:fldChar w:fldCharType="separate"/>
+          </w:r>
+          <w:r>
+            <w:rPr>
+              <w:b/>
+              <w:noProof/>
+            </w:rPr>
+            <w:t>Word did not find any entries for your table of contents.</w:t>
+          </w:r>
+          <w:r>
+            <w:rPr>
+              <w:noProof/>
+            </w:rPr>
+            <w:br/>
+            <w:t>In your document, select the words to include in the table of contents, and then on the Home tab, under Styles, click a heading style. Repeat for each heading that you want to include, and then insert the table of contents in your document. To manually create a table of contents, on the Document Elements tab, under Table of Contents, point to a style and then click the down arrow button. Click one of the styles under Manual Table of Contents, and then type the entries manually.</w:t>
+          </w:r>
+          <w:r>
+            <w:rPr>
+              <w:noProof/>
+            </w:rPr>
+            <w:fldChar w:fldCharType="end"/>
+          </w:r>
         </w:p>
       </w:sdtContent>
     </w:sdt>
@@ -257,19 +264,11 @@
           <w:rFonts w:ascii="MS Reference Sans Serif" w:hAnsi="MS Reference Sans Serif" w:cs="Arial"/>
         </w:rPr>
       </w:pPr>
-      <w:proofErr w:type="gramStart"/>
-      <w:r>
-        <w:rPr>
-          <w:rFonts w:ascii="MS Reference Sans Serif" w:hAnsi="MS Reference Sans Serif" w:cs="Arial"/>
-        </w:rPr>
-        <w:t>purpose</w:t>
-      </w:r>
-      <w:proofErr w:type="gramEnd"/>
-      <w:r>
-        <w:rPr>
-          <w:rFonts w:ascii="MS Reference Sans Serif" w:hAnsi="MS Reference Sans Serif" w:cs="Arial"/>
-        </w:rPr>
-        <w:t>:</w:t>
+      <w:r>
+        <w:rPr>
+          <w:rFonts w:ascii="MS Reference Sans Serif" w:hAnsi="MS Reference Sans Serif" w:cs="Arial"/>
+        </w:rPr>
+        <w:t>purpose:</w:t>
       </w:r>
     </w:p>
     <w:p>
@@ -294,7 +293,21 @@
         <w:rPr>
           <w:rFonts w:ascii="MS Reference Sans Serif" w:hAnsi="MS Reference Sans Serif" w:cs="Arial"/>
         </w:rPr>
-        <w:t xml:space="preserve">This document describes the requirements for the main project of P3+J3^u! Holdings.  That project, referred to hereafter simply as “the project,” is an application to enable increased consistency and profitability in trading stocks and options.  The project </w:t>
+        <w:t xml:space="preserve">This document describes the </w:t>
+      </w:r>
+      <w:r>
+        <w:rPr>
+          <w:rFonts w:ascii="MS Reference Sans Serif" w:hAnsi="MS Reference Sans Serif" w:cs="Arial"/>
+        </w:rPr>
+        <w:t>design</w:t>
+      </w:r>
+      <w:bookmarkStart w:id="0" w:name="_GoBack"/>
+      <w:bookmarkEnd w:id="0"/>
+      <w:r>
+        <w:rPr>
+          <w:rFonts w:ascii="MS Reference Sans Serif" w:hAnsi="MS Reference Sans Serif" w:cs="Arial"/>
+        </w:rPr>
+        <w:t xml:space="preserve"> for the main project of P3+J3^u! Holdings.  That project, referred to hereafter simply as “the project,” is an application to enable increased consistency and profitability in trading stocks and options.  The project </w:t>
       </w:r>
       <w:r>
         <w:rPr>
@@ -334,19 +347,11 @@
           <w:rFonts w:ascii="MS Reference Sans Serif" w:hAnsi="MS Reference Sans Serif" w:cs="Arial"/>
         </w:rPr>
       </w:pPr>
-      <w:proofErr w:type="gramStart"/>
-      <w:r>
-        <w:rPr>
-          <w:rFonts w:ascii="MS Reference Sans Serif" w:hAnsi="MS Reference Sans Serif" w:cs="Arial"/>
-        </w:rPr>
-        <w:t>project</w:t>
-      </w:r>
-      <w:proofErr w:type="gramEnd"/>
-      <w:r>
-        <w:rPr>
-          <w:rFonts w:ascii="MS Reference Sans Serif" w:hAnsi="MS Reference Sans Serif" w:cs="Arial"/>
-        </w:rPr>
-        <w:t xml:space="preserve"> summary:</w:t>
+      <w:r>
+        <w:rPr>
+          <w:rFonts w:ascii="MS Reference Sans Serif" w:hAnsi="MS Reference Sans Serif" w:cs="Arial"/>
+        </w:rPr>
+        <w:t>project summary:</w:t>
       </w:r>
     </w:p>
     <w:p>
@@ -418,23 +423,13 @@
           <w:szCs w:val="22"/>
         </w:rPr>
       </w:pPr>
-      <w:proofErr w:type="gramStart"/>
       <w:r>
         <w:rPr>
           <w:rFonts w:ascii="MS Reference Sans Serif" w:hAnsi="MS Reference Sans Serif" w:cs="Arial"/>
           <w:sz w:val="22"/>
           <w:szCs w:val="22"/>
         </w:rPr>
-        <w:t>each</w:t>
-      </w:r>
-      <w:proofErr w:type="gramEnd"/>
-      <w:r>
-        <w:rPr>
-          <w:rFonts w:ascii="MS Reference Sans Serif" w:hAnsi="MS Reference Sans Serif" w:cs="Arial"/>
-          <w:sz w:val="22"/>
-          <w:szCs w:val="22"/>
-        </w:rPr>
-        <w:t xml:space="preserve"> stock under analysis</w:t>
+        <w:t>each stock under analysis</w:t>
       </w:r>
       <w:r>
         <w:rPr>
@@ -466,7 +461,6 @@
           <w:szCs w:val="22"/>
         </w:rPr>
       </w:pPr>
-      <w:proofErr w:type="gramStart"/>
       <w:r>
         <w:rPr>
           <w:rFonts w:ascii="MS Reference Sans Serif" w:hAnsi="MS Reference Sans Serif" w:cs="Arial"/>
@@ -475,7 +469,6 @@
         </w:rPr>
         <w:t>back</w:t>
       </w:r>
-      <w:proofErr w:type="gramEnd"/>
       <w:r>
         <w:rPr>
           <w:rFonts w:ascii="MS Reference Sans Serif" w:hAnsi="MS Reference Sans Serif" w:cs="Arial"/>
@@ -506,23 +499,13 @@
           <w:szCs w:val="22"/>
         </w:rPr>
       </w:pPr>
-      <w:proofErr w:type="gramStart"/>
       <w:r>
         <w:rPr>
           <w:rFonts w:ascii="MS Reference Sans Serif" w:hAnsi="MS Reference Sans Serif" w:cs="Arial"/>
           <w:sz w:val="22"/>
           <w:szCs w:val="22"/>
         </w:rPr>
-        <w:t>analysis</w:t>
-      </w:r>
-      <w:proofErr w:type="gramEnd"/>
-      <w:r>
-        <w:rPr>
-          <w:rFonts w:ascii="MS Reference Sans Serif" w:hAnsi="MS Reference Sans Serif" w:cs="Arial"/>
-          <w:sz w:val="22"/>
-          <w:szCs w:val="22"/>
-        </w:rPr>
-        <w:t xml:space="preserve"> using the weights occurs for the stock at every </w:t>
+        <w:t xml:space="preserve">analysis using the weights occurs for the stock at every </w:t>
       </w:r>
       <w:r>
         <w:rPr>
@@ -555,23 +538,13 @@
           <w:szCs w:val="22"/>
         </w:rPr>
       </w:pPr>
-      <w:proofErr w:type="gramStart"/>
       <w:r>
         <w:rPr>
           <w:rFonts w:ascii="MS Reference Sans Serif" w:hAnsi="MS Reference Sans Serif" w:cs="Arial"/>
           <w:sz w:val="22"/>
           <w:szCs w:val="22"/>
         </w:rPr>
-        <w:t>each</w:t>
-      </w:r>
-      <w:proofErr w:type="gramEnd"/>
-      <w:r>
-        <w:rPr>
-          <w:rFonts w:ascii="MS Reference Sans Serif" w:hAnsi="MS Reference Sans Serif" w:cs="Arial"/>
-          <w:sz w:val="22"/>
-          <w:szCs w:val="22"/>
-        </w:rPr>
-        <w:t xml:space="preserve"> time analysis is performed, the current market position is inspected alongside the technical analysis results; </w:t>
+        <w:t xml:space="preserve">each time analysis is performed, the current market position is inspected alongside the technical analysis results; </w:t>
       </w:r>
     </w:p>
     <w:p>
@@ -587,23 +560,13 @@
           <w:szCs w:val="22"/>
         </w:rPr>
       </w:pPr>
-      <w:proofErr w:type="gramStart"/>
       <w:r>
         <w:rPr>
           <w:rFonts w:ascii="MS Reference Sans Serif" w:hAnsi="MS Reference Sans Serif" w:cs="Arial"/>
           <w:sz w:val="22"/>
           <w:szCs w:val="22"/>
         </w:rPr>
-        <w:t>if</w:t>
-      </w:r>
-      <w:proofErr w:type="gramEnd"/>
-      <w:r>
-        <w:rPr>
-          <w:rFonts w:ascii="MS Reference Sans Serif" w:hAnsi="MS Reference Sans Serif" w:cs="Arial"/>
-          <w:sz w:val="22"/>
-          <w:szCs w:val="22"/>
-        </w:rPr>
-        <w:t xml:space="preserve"> the current market position is not healthy, market orders are created to improve the h</w:t>
+        <w:t>if the current market position is not healthy, market orders are created to improve the h</w:t>
       </w:r>
       <w:r>
         <w:rPr>
@@ -627,23 +590,13 @@
           <w:szCs w:val="22"/>
         </w:rPr>
       </w:pPr>
-      <w:proofErr w:type="gramStart"/>
       <w:r>
         <w:rPr>
           <w:rFonts w:ascii="MS Reference Sans Serif" w:hAnsi="MS Reference Sans Serif" w:cs="Arial"/>
           <w:sz w:val="22"/>
           <w:szCs w:val="22"/>
         </w:rPr>
-        <w:t>at</w:t>
-      </w:r>
-      <w:proofErr w:type="gramEnd"/>
-      <w:r>
-        <w:rPr>
-          <w:rFonts w:ascii="MS Reference Sans Serif" w:hAnsi="MS Reference Sans Serif" w:cs="Arial"/>
-          <w:sz w:val="22"/>
-          <w:szCs w:val="22"/>
-        </w:rPr>
-        <w:t xml:space="preserve"> a regular interval (daily/weekly/monthly as configured), a. and b. are performed to update the analysis</w:t>
+        <w:t>at a regular interval (daily/weekly/monthly as configured), a. and b. are performed to update the analysis</w:t>
       </w:r>
     </w:p>
     <w:p>
@@ -680,21 +633,7 @@
         <w:rPr>
           <w:rFonts w:ascii="MS Reference Sans Serif" w:hAnsi="MS Reference Sans Serif" w:cs="Arial"/>
         </w:rPr>
-        <w:t xml:space="preserve">All code extends a base object, </w:t>
-      </w:r>
-      <w:proofErr w:type="spellStart"/>
-      <w:r>
-        <w:rPr>
-          <w:rFonts w:ascii="MS Reference Sans Serif" w:hAnsi="MS Reference Sans Serif" w:cs="Arial"/>
-        </w:rPr>
-        <w:t>zerg.h</w:t>
-      </w:r>
-      <w:proofErr w:type="spellEnd"/>
-      <w:r>
-        <w:rPr>
-          <w:rFonts w:ascii="MS Reference Sans Serif" w:hAnsi="MS Reference Sans Serif" w:cs="Arial"/>
-        </w:rPr>
-        <w:t>.  This universal superclass includes methods to perform reflection, including knowledge of its class name, creation of a UID at instantiation, and knowledge of all memory locations the class allocates.  The universal superclass also contains methods to perform secure memory release of all memory allocated by the class</w:t>
+        <w:t>All code extends a base object, zerg.h.  This universal superclass includes methods to perform reflection, including knowledge of its class name, creation of a UID at instantiation, and knowledge of all memory locations the class allocates.  The universal superclass also contains methods to perform secure memory release of all memory allocated by the class</w:t>
       </w:r>
       <w:r>
         <w:rPr>
@@ -779,21 +718,7 @@
         <w:rPr>
           <w:rFonts w:ascii="MS Reference Sans Serif" w:hAnsi="MS Reference Sans Serif" w:cs="Arial"/>
         </w:rPr>
-        <w:t xml:space="preserve"> </w:t>
-      </w:r>
-      <w:proofErr w:type="gramStart"/>
-      <w:r>
-        <w:rPr>
-          <w:rFonts w:ascii="MS Reference Sans Serif" w:hAnsi="MS Reference Sans Serif" w:cs="Arial"/>
-        </w:rPr>
-        <w:t>cases which</w:t>
-      </w:r>
-      <w:proofErr w:type="gramEnd"/>
-      <w:r>
-        <w:rPr>
-          <w:rFonts w:ascii="MS Reference Sans Serif" w:hAnsi="MS Reference Sans Serif" w:cs="Arial"/>
-        </w:rPr>
-        <w:t xml:space="preserve"> test expected input and </w:t>
+        <w:t xml:space="preserve"> cases which test expected input and </w:t>
       </w:r>
       <w:r>
         <w:rPr>
@@ -833,21 +758,7 @@
         <w:rPr>
           <w:rFonts w:ascii="MS Reference Sans Serif" w:hAnsi="MS Reference Sans Serif" w:cs="Arial"/>
         </w:rPr>
-        <w:t xml:space="preserve">It is not necessary for all of the tests to be envisioned and written prior to writing the method; rather, at least one test should be written that </w:t>
-      </w:r>
-      <w:proofErr w:type="gramStart"/>
-      <w:r>
-        <w:rPr>
-          <w:rFonts w:ascii="MS Reference Sans Serif" w:hAnsi="MS Reference Sans Serif" w:cs="Arial"/>
-        </w:rPr>
-        <w:t>will</w:t>
-      </w:r>
-      <w:proofErr w:type="gramEnd"/>
-      <w:r>
-        <w:rPr>
-          <w:rFonts w:ascii="MS Reference Sans Serif" w:hAnsi="MS Reference Sans Serif" w:cs="Arial"/>
-        </w:rPr>
-        <w:t xml:space="preserve"> fail until the method is correctly implemented.  The remaining tests described above should be functioning before the method is merged to the master branch.</w:t>
+        <w:t>It is not necessary for all of the tests to be envisioned and written prior to writing the method; rather, at least one test should be written that will fail until the method is correctly implemented.  The remaining tests described above should be functioning before the method is merged to the master branch.</w:t>
       </w:r>
     </w:p>
     <w:p>
@@ -932,35 +843,7 @@
         <w:rPr>
           <w:rFonts w:ascii="MS Reference Sans Serif" w:hAnsi="MS Reference Sans Serif" w:cs="Arial"/>
         </w:rPr>
-        <w:t xml:space="preserve">This enables the classes to later implement management of all data used by the class; for example, if the string class simply freed a </w:t>
-      </w:r>
-      <w:proofErr w:type="gramStart"/>
-      <w:r>
-        <w:rPr>
-          <w:rFonts w:ascii="MS Reference Sans Serif" w:hAnsi="MS Reference Sans Serif" w:cs="Arial"/>
-        </w:rPr>
-        <w:t>char[</w:t>
-      </w:r>
-      <w:proofErr w:type="gramEnd"/>
-      <w:r>
-        <w:rPr>
-          <w:rFonts w:ascii="MS Reference Sans Serif" w:hAnsi="MS Reference Sans Serif" w:cs="Arial"/>
-        </w:rPr>
-        <w:t xml:space="preserve">] on deletion but did not zero out the contents, the </w:t>
-      </w:r>
-      <w:proofErr w:type="spellStart"/>
-      <w:r>
-        <w:rPr>
-          <w:rFonts w:ascii="MS Reference Sans Serif" w:hAnsi="MS Reference Sans Serif" w:cs="Arial"/>
-        </w:rPr>
-        <w:t>zString</w:t>
-      </w:r>
-      <w:proofErr w:type="spellEnd"/>
-      <w:r>
-        <w:rPr>
-          <w:rFonts w:ascii="MS Reference Sans Serif" w:hAnsi="MS Reference Sans Serif" w:cs="Arial"/>
-        </w:rPr>
-        <w:t xml:space="preserve"> class would instead use an internal char</w:t>
+        <w:t>This enables the classes to later implement management of all data used by the class; for example, if the string class simply freed a char[] on deletion but did not zero out the contents, the zString class would instead use an internal char</w:t>
       </w:r>
       <w:r>
         <w:rPr>
@@ -978,21 +861,7 @@
         <w:rPr>
           <w:rFonts w:ascii="MS Reference Sans Serif" w:hAnsi="MS Reference Sans Serif" w:cs="Arial"/>
         </w:rPr>
-        <w:t>s other superclass’s (</w:t>
-      </w:r>
-      <w:proofErr w:type="spellStart"/>
-      <w:r>
-        <w:rPr>
-          <w:rFonts w:ascii="MS Reference Sans Serif" w:hAnsi="MS Reference Sans Serif" w:cs="Arial"/>
-        </w:rPr>
-        <w:t>zerg</w:t>
-      </w:r>
-      <w:proofErr w:type="spellEnd"/>
-      <w:r>
-        <w:rPr>
-          <w:rFonts w:ascii="MS Reference Sans Serif" w:hAnsi="MS Reference Sans Serif" w:cs="Arial"/>
-        </w:rPr>
-        <w:t>)</w:t>
+        <w:t>s other superclass’s (zerg)</w:t>
       </w:r>
       <w:r>
         <w:rPr>
@@ -1010,21 +879,7 @@
         <w:rPr>
           <w:rFonts w:ascii="MS Reference Sans Serif" w:hAnsi="MS Reference Sans Serif" w:cs="Arial"/>
         </w:rPr>
-        <w:t xml:space="preserve">  If the string class stores its contents in clear text, the </w:t>
-      </w:r>
-      <w:proofErr w:type="spellStart"/>
-      <w:r>
-        <w:rPr>
-          <w:rFonts w:ascii="MS Reference Sans Serif" w:hAnsi="MS Reference Sans Serif" w:cs="Arial"/>
-        </w:rPr>
-        <w:t>zString</w:t>
-      </w:r>
-      <w:proofErr w:type="spellEnd"/>
-      <w:r>
-        <w:rPr>
-          <w:rFonts w:ascii="MS Reference Sans Serif" w:hAnsi="MS Reference Sans Serif" w:cs="Arial"/>
-        </w:rPr>
-        <w:t xml:space="preserve"> class encrypts its contents and decrypts them on access </w:t>
+        <w:t xml:space="preserve">  If the string class stores its contents in clear text, the zString class encrypts its contents and decrypts them on access </w:t>
       </w:r>
       <w:r>
         <w:rPr>
@@ -1057,19 +912,11 @@
           <w:rFonts w:ascii="MS Reference Sans Serif" w:hAnsi="MS Reference Sans Serif" w:cs="Arial"/>
         </w:rPr>
       </w:pPr>
-      <w:proofErr w:type="gramStart"/>
-      <w:r>
-        <w:rPr>
-          <w:rFonts w:ascii="MS Reference Sans Serif" w:hAnsi="MS Reference Sans Serif" w:cs="Arial"/>
-        </w:rPr>
-        <w:t>class</w:t>
-      </w:r>
-      <w:proofErr w:type="gramEnd"/>
-      <w:r>
-        <w:rPr>
-          <w:rFonts w:ascii="MS Reference Sans Serif" w:hAnsi="MS Reference Sans Serif" w:cs="Arial"/>
-        </w:rPr>
-        <w:t xml:space="preserve"> framework</w:t>
+      <w:r>
+        <w:rPr>
+          <w:rFonts w:ascii="MS Reference Sans Serif" w:hAnsi="MS Reference Sans Serif" w:cs="Arial"/>
+        </w:rPr>
+        <w:t>class framework</w:t>
       </w:r>
       <w:r>
         <w:rPr>
@@ -1099,35 +946,7 @@
         <w:rPr>
           <w:rFonts w:ascii="MS Reference Sans Serif" w:hAnsi="MS Reference Sans Serif" w:cs="Arial"/>
         </w:rPr>
-        <w:t xml:space="preserve">The class uses a series of base </w:t>
-      </w:r>
-      <w:proofErr w:type="gramStart"/>
-      <w:r>
-        <w:rPr>
-          <w:rFonts w:ascii="MS Reference Sans Serif" w:hAnsi="MS Reference Sans Serif" w:cs="Arial"/>
-        </w:rPr>
-        <w:t>classes which</w:t>
-      </w:r>
-      <w:proofErr w:type="gramEnd"/>
-      <w:r>
-        <w:rPr>
-          <w:rFonts w:ascii="MS Reference Sans Serif" w:hAnsi="MS Reference Sans Serif" w:cs="Arial"/>
-        </w:rPr>
-        <w:t xml:space="preserve"> are designed to permit introspection and dynamic coding.  All of the classes used by the project must extend one of these base classes.  Each class only accesses its variables using the design constraints required by the </w:t>
-      </w:r>
-      <w:proofErr w:type="spellStart"/>
-      <w:r>
-        <w:rPr>
-          <w:rFonts w:ascii="MS Reference Sans Serif" w:hAnsi="MS Reference Sans Serif" w:cs="Arial"/>
-        </w:rPr>
-        <w:t>superclasses</w:t>
-      </w:r>
-      <w:proofErr w:type="spellEnd"/>
-      <w:r>
-        <w:rPr>
-          <w:rFonts w:ascii="MS Reference Sans Serif" w:hAnsi="MS Reference Sans Serif" w:cs="Arial"/>
-        </w:rPr>
-        <w:t xml:space="preserve"> from which it inherits.  The project uses a hierarchy of classes extending from one core superclass.  Base classes extend this core superclass to enable a variety of functionality; a “list” class enables subclasses to manage their variables using a built-in dynamic list, for example.  A “template” class then extends the base class and uses the list class to manage all of its members.  It is from this template class that all other classes derive.</w:t>
+        <w:t>The class uses a series of base classes which are designed to permit introspection and dynamic coding.  All of the classes used by the project must extend one of these base classes.  Each class only accesses its variables using the design constraints required by the superclasses from which it inherits.  The project uses a hierarchy of classes extending from one core superclass.  Base classes extend this core superclass to enable a variety of functionality; a “list” class enables subclasses to manage their variables using a built-in dynamic list, for example.  A “template” class then extends the base class and uses the list class to manage all of its members.  It is from this template class that all other classes derive.</w:t>
       </w:r>
     </w:p>
     <w:p>
@@ -1148,19 +967,11 @@
           <w:rFonts w:ascii="MS Reference Sans Serif" w:hAnsi="MS Reference Sans Serif" w:cs="Arial"/>
         </w:rPr>
       </w:pPr>
-      <w:proofErr w:type="gramStart"/>
-      <w:r>
-        <w:rPr>
-          <w:rFonts w:ascii="MS Reference Sans Serif" w:hAnsi="MS Reference Sans Serif" w:cs="Arial"/>
-        </w:rPr>
-        <w:t>base</w:t>
-      </w:r>
-      <w:proofErr w:type="gramEnd"/>
-      <w:r>
-        <w:rPr>
-          <w:rFonts w:ascii="MS Reference Sans Serif" w:hAnsi="MS Reference Sans Serif" w:cs="Arial"/>
-        </w:rPr>
-        <w:t>: The Ultimate Super-Class</w:t>
+      <w:r>
+        <w:rPr>
+          <w:rFonts w:ascii="MS Reference Sans Serif" w:hAnsi="MS Reference Sans Serif" w:cs="Arial"/>
+        </w:rPr>
+        <w:t>base: The Ultimate Super-Class</w:t>
       </w:r>
     </w:p>
     <w:p>
@@ -1198,19 +1009,11 @@
           <w:rFonts w:ascii="MS Reference Sans Serif" w:hAnsi="MS Reference Sans Serif" w:cs="Arial"/>
         </w:rPr>
       </w:pPr>
-      <w:proofErr w:type="gramStart"/>
-      <w:r>
-        <w:rPr>
-          <w:rFonts w:ascii="MS Reference Sans Serif" w:hAnsi="MS Reference Sans Serif" w:cs="Arial"/>
-        </w:rPr>
-        <w:t>list</w:t>
-      </w:r>
-      <w:proofErr w:type="gramEnd"/>
-      <w:r>
-        <w:rPr>
-          <w:rFonts w:ascii="MS Reference Sans Serif" w:hAnsi="MS Reference Sans Serif" w:cs="Arial"/>
-        </w:rPr>
-        <w:t>:</w:t>
+      <w:r>
+        <w:rPr>
+          <w:rFonts w:ascii="MS Reference Sans Serif" w:hAnsi="MS Reference Sans Serif" w:cs="Arial"/>
+        </w:rPr>
+        <w:t>list:</w:t>
       </w:r>
       <w:r>
         <w:rPr>
@@ -1231,21 +1034,7 @@
         <w:rPr>
           <w:rFonts w:ascii="MS Reference Sans Serif" w:hAnsi="MS Reference Sans Serif" w:cs="Arial"/>
         </w:rPr>
-        <w:t>The list class contains a very flat B-Tree of either primitive types or “base</w:t>
-      </w:r>
-      <w:proofErr w:type="gramStart"/>
-      <w:r>
-        <w:rPr>
-          <w:rFonts w:ascii="MS Reference Sans Serif" w:hAnsi="MS Reference Sans Serif" w:cs="Arial"/>
-        </w:rPr>
-        <w:t>”</w:t>
-      </w:r>
-      <w:proofErr w:type="gramEnd"/>
-      <w:r>
-        <w:rPr>
-          <w:rFonts w:ascii="MS Reference Sans Serif" w:hAnsi="MS Reference Sans Serif" w:cs="Arial"/>
-        </w:rPr>
-        <w:t xml:space="preserve"> type objects.</w:t>
+        <w:t>The list class contains a very flat B-Tree of either primitive types or “base” type objects.</w:t>
       </w:r>
       <w:r>
         <w:rPr>
@@ -1305,21 +1094,7 @@
         <w:rPr>
           <w:rFonts w:ascii="MS Reference Sans Serif" w:hAnsi="MS Reference Sans Serif" w:cs="Arial"/>
         </w:rPr>
-        <w:t xml:space="preserve"> a native </w:t>
-      </w:r>
-      <w:proofErr w:type="gramStart"/>
-      <w:r>
-        <w:rPr>
-          <w:rFonts w:ascii="MS Reference Sans Serif" w:hAnsi="MS Reference Sans Serif" w:cs="Arial"/>
-        </w:rPr>
-        <w:t>sort(</w:t>
-      </w:r>
-      <w:proofErr w:type="gramEnd"/>
-      <w:r>
-        <w:rPr>
-          <w:rFonts w:ascii="MS Reference Sans Serif" w:hAnsi="MS Reference Sans Serif" w:cs="Arial"/>
-        </w:rPr>
-        <w:t>) method that will sort data for any allowable type using a default criteria, as well as a sort(function F) method that takes a function as an argument and applies it to the data.</w:t>
+        <w:t xml:space="preserve"> a native sort() method that will sort data for any allowable type using a default criteria, as well as a sort(function F) method that takes a function as an argument and applies it to the data.</w:t>
       </w:r>
     </w:p>
     <w:p>
@@ -1343,35 +1118,7 @@
         <w:rPr>
           <w:rFonts w:ascii="MS Reference Sans Serif" w:hAnsi="MS Reference Sans Serif" w:cs="Arial"/>
         </w:rPr>
-        <w:t xml:space="preserve">Traversal: All members can be accessed by an index, like an array.  All members can be referenced using a single member and the </w:t>
-      </w:r>
-      <w:proofErr w:type="gramStart"/>
-      <w:r>
-        <w:rPr>
-          <w:rFonts w:ascii="MS Reference Sans Serif" w:hAnsi="MS Reference Sans Serif" w:cs="Arial"/>
-        </w:rPr>
-        <w:t>next(</w:t>
-      </w:r>
-      <w:proofErr w:type="gramEnd"/>
-      <w:r>
-        <w:rPr>
-          <w:rFonts w:ascii="MS Reference Sans Serif" w:hAnsi="MS Reference Sans Serif" w:cs="Arial"/>
-        </w:rPr>
-        <w:t xml:space="preserve">) and previous() methods, as in a doubly-linked list.  Members can be </w:t>
-      </w:r>
-      <w:proofErr w:type="gramStart"/>
-      <w:r>
-        <w:rPr>
-          <w:rFonts w:ascii="MS Reference Sans Serif" w:hAnsi="MS Reference Sans Serif" w:cs="Arial"/>
-        </w:rPr>
-        <w:t>pushed(</w:t>
-      </w:r>
-      <w:proofErr w:type="gramEnd"/>
-      <w:r>
-        <w:rPr>
-          <w:rFonts w:ascii="MS Reference Sans Serif" w:hAnsi="MS Reference Sans Serif" w:cs="Arial"/>
-        </w:rPr>
-        <w:t xml:space="preserve">), popped() or peeked() as if in a </w:t>
+        <w:t xml:space="preserve">Traversal: All members can be accessed by an index, like an array.  All members can be referenced using a single member and the next() and previous() methods, as in a doubly-linked list.  Members can be pushed(), popped() or peeked() as if in a </w:t>
       </w:r>
       <w:r>
         <w:rPr>
@@ -1444,19 +1191,11 @@
           <w:rFonts w:ascii="MS Reference Sans Serif" w:hAnsi="MS Reference Sans Serif" w:cs="Arial"/>
         </w:rPr>
       </w:pPr>
-      <w:proofErr w:type="gramStart"/>
-      <w:r>
-        <w:rPr>
-          <w:rFonts w:ascii="MS Reference Sans Serif" w:hAnsi="MS Reference Sans Serif" w:cs="Arial"/>
-        </w:rPr>
-        <w:t>template</w:t>
-      </w:r>
-      <w:proofErr w:type="gramEnd"/>
-      <w:r>
-        <w:rPr>
-          <w:rFonts w:ascii="MS Reference Sans Serif" w:hAnsi="MS Reference Sans Serif" w:cs="Arial"/>
-        </w:rPr>
-        <w:t>: The Direct Super-Class</w:t>
+      <w:r>
+        <w:rPr>
+          <w:rFonts w:ascii="MS Reference Sans Serif" w:hAnsi="MS Reference Sans Serif" w:cs="Arial"/>
+        </w:rPr>
+        <w:t>template: The Direct Super-Class</w:t>
       </w:r>
     </w:p>
     <w:p>
@@ -1479,14 +1218,148 @@
         </w:rPr>
         <w:t>the base class</w:t>
       </w:r>
-      <w:bookmarkStart w:id="0" w:name="_GoBack"/>
-      <w:bookmarkEnd w:id="0"/>
       <w:r>
         <w:rPr>
           <w:rFonts w:ascii="MS Reference Sans Serif" w:hAnsi="MS Reference Sans Serif" w:cs="Arial"/>
         </w:rPr>
         <w:t xml:space="preserve"> and will therefore be securely deleted.</w:t>
       </w:r>
+    </w:p>
+    <w:p>
+      <w:pPr>
+        <w:pStyle w:val="ListParagraph"/>
+        <w:ind w:left="792"/>
+        <w:rPr>
+          <w:rFonts w:ascii="MS Reference Sans Serif" w:hAnsi="MS Reference Sans Serif" w:cs="Arial"/>
+        </w:rPr>
+      </w:pPr>
+      <w:r>
+        <w:rPr>
+          <w:rFonts w:ascii="MS Reference Sans Serif" w:hAnsi="MS Reference Sans Serif" w:cs="Arial"/>
+        </w:rPr>
+        <w:br w:type="page"/>
+      </w:r>
+    </w:p>
+    <w:p>
+      <w:pPr>
+        <w:pStyle w:val="ListParagraph"/>
+        <w:numPr>
+          <w:ilvl w:val="0"/>
+          <w:numId w:val="2"/>
+        </w:numPr>
+        <w:rPr>
+          <w:rFonts w:ascii="MS Reference Sans Serif" w:hAnsi="MS Reference Sans Serif" w:cs="Arial"/>
+        </w:rPr>
+      </w:pPr>
+      <w:r>
+        <w:rPr>
+          <w:rFonts w:ascii="MS Reference Sans Serif" w:hAnsi="MS Reference Sans Serif" w:cs="Arial"/>
+        </w:rPr>
+        <w:t>todo</w:t>
+      </w:r>
+      <w:r>
+        <w:rPr>
+          <w:rFonts w:ascii="MS Reference Sans Serif" w:hAnsi="MS Reference Sans Serif" w:cs="Arial"/>
+        </w:rPr>
+        <w:t>:</w:t>
+      </w:r>
+    </w:p>
+    <w:p>
+      <w:pPr>
+        <w:pStyle w:val="ListParagraph"/>
+        <w:ind w:left="360"/>
+        <w:rPr>
+          <w:rFonts w:ascii="MS Reference Sans Serif" w:hAnsi="MS Reference Sans Serif" w:cs="Arial"/>
+        </w:rPr>
+      </w:pPr>
+    </w:p>
+    <w:p>
+      <w:pPr>
+        <w:pStyle w:val="ListParagraph"/>
+        <w:ind w:left="360"/>
+        <w:rPr>
+          <w:rFonts w:ascii="MS Reference Sans Serif" w:hAnsi="MS Reference Sans Serif" w:cs="Arial"/>
+        </w:rPr>
+      </w:pPr>
+      <w:r>
+        <w:rPr>
+          <w:rFonts w:ascii="MS Reference Sans Serif" w:hAnsi="MS Reference Sans Serif" w:cs="Arial"/>
+        </w:rPr>
+        <w:t>todo</w:t>
+      </w:r>
+      <w:r>
+        <w:rPr>
+          <w:rFonts w:ascii="MS Reference Sans Serif" w:hAnsi="MS Reference Sans Serif" w:cs="Arial"/>
+        </w:rPr>
+        <w:t>.</w:t>
+      </w:r>
+    </w:p>
+    <w:p>
+      <w:pPr>
+        <w:rPr>
+          <w:rFonts w:ascii="MS Reference Sans Serif" w:hAnsi="MS Reference Sans Serif" w:cs="Arial"/>
+        </w:rPr>
+      </w:pPr>
+    </w:p>
+    <w:p>
+      <w:pPr>
+        <w:pStyle w:val="ListParagraph"/>
+        <w:numPr>
+          <w:ilvl w:val="1"/>
+          <w:numId w:val="2"/>
+        </w:numPr>
+        <w:rPr>
+          <w:rFonts w:ascii="MS Reference Sans Serif" w:hAnsi="MS Reference Sans Serif" w:cs="Arial"/>
+        </w:rPr>
+      </w:pPr>
+      <w:r>
+        <w:rPr>
+          <w:rFonts w:ascii="MS Reference Sans Serif" w:hAnsi="MS Reference Sans Serif" w:cs="Arial"/>
+        </w:rPr>
+        <w:t>todo</w:t>
+      </w:r>
+      <w:r>
+        <w:rPr>
+          <w:rFonts w:ascii="MS Reference Sans Serif" w:hAnsi="MS Reference Sans Serif" w:cs="Arial"/>
+        </w:rPr>
+        <w:t xml:space="preserve">: </w:t>
+      </w:r>
+      <w:r>
+        <w:rPr>
+          <w:rFonts w:ascii="MS Reference Sans Serif" w:hAnsi="MS Reference Sans Serif" w:cs="Arial"/>
+        </w:rPr>
+        <w:t>todo</w:t>
+      </w:r>
+    </w:p>
+    <w:p>
+      <w:pPr>
+        <w:pStyle w:val="ListParagraph"/>
+        <w:ind w:left="792"/>
+        <w:rPr>
+          <w:rFonts w:ascii="MS Reference Sans Serif" w:hAnsi="MS Reference Sans Serif" w:cs="Arial"/>
+        </w:rPr>
+      </w:pPr>
+      <w:r>
+        <w:rPr>
+          <w:rFonts w:ascii="MS Reference Sans Serif" w:hAnsi="MS Reference Sans Serif" w:cs="Arial"/>
+        </w:rPr>
+        <w:t>todo</w:t>
+      </w:r>
+      <w:r>
+        <w:rPr>
+          <w:rFonts w:ascii="MS Reference Sans Serif" w:hAnsi="MS Reference Sans Serif" w:cs="Arial"/>
+        </w:rPr>
+        <w:t>.</w:t>
+      </w:r>
+    </w:p>
+    <w:p>
+      <w:pPr>
+        <w:pStyle w:val="ListParagraph"/>
+        <w:ind w:left="792"/>
+        <w:rPr>
+          <w:rFonts w:ascii="MS Reference Sans Serif" w:hAnsi="MS Reference Sans Serif" w:cs="Arial"/>
+        </w:rPr>
+      </w:pPr>
     </w:p>
     <w:sectPr>
       <w:pgSz w:w="12240" w:h="15840"/>
@@ -2068,6 +1941,7 @@
   <w:style w:type="character" w:default="1" w:styleId="DefaultParagraphFont">
     <w:name w:val="Default Paragraph Font"/>
     <w:uiPriority w:val="1"/>
+    <w:semiHidden/>
     <w:unhideWhenUsed/>
   </w:style>
   <w:style w:type="table" w:default="1" w:styleId="TableNormal">
@@ -2514,6 +2388,7 @@
   <w:style w:type="character" w:default="1" w:styleId="DefaultParagraphFont">
     <w:name w:val="Default Paragraph Font"/>
     <w:uiPriority w:val="1"/>
+    <w:semiHidden/>
     <w:unhideWhenUsed/>
   </w:style>
   <w:style w:type="table" w:default="1" w:styleId="TableNormal">
@@ -2776,651 +2651,6 @@
     </w:rPr>
   </w:style>
 </w:styles>
-</file>
-
-<file path=word/glossary/document.xml><?xml version="1.0" encoding="utf-8"?>
-<w:glossaryDocument xmlns:wpc="http://schemas.microsoft.com/office/word/2010/wordprocessingCanvas" xmlns:mo="http://schemas.microsoft.com/office/mac/office/2008/main" xmlns:mc="http://schemas.openxmlformats.org/markup-compatibility/2006" xmlns:mv="urn:schemas-microsoft-com:mac:vml" xmlns:o="urn:schemas-microsoft-com:office:office" xmlns:r="http://schemas.openxmlformats.org/officeDocument/2006/relationships" xmlns:m="http://schemas.openxmlformats.org/officeDocument/2006/math" xmlns:v="urn:schemas-microsoft-com:vml" xmlns:wp14="http://schemas.microsoft.com/office/word/2010/wordprocessingDrawing" xmlns:wp="http://schemas.openxmlformats.org/drawingml/2006/wordprocessingDrawing" xmlns:w10="urn:schemas-microsoft-com:office:word" xmlns:w="http://schemas.openxmlformats.org/wordprocessingml/2006/main" xmlns:w14="http://schemas.microsoft.com/office/word/2010/wordml" xmlns:wpg="http://schemas.microsoft.com/office/word/2010/wordprocessingGroup" xmlns:wpi="http://schemas.microsoft.com/office/word/2010/wordprocessingInk" xmlns:wne="http://schemas.microsoft.com/office/word/2006/wordml" xmlns:wps="http://schemas.microsoft.com/office/word/2010/wordprocessingShape" mc:Ignorable="w14 wp14"/>
-</file>
-
-<file path=word/glossary/fontTable.xml><?xml version="1.0" encoding="utf-8"?>
-<w:fonts xmlns:mc="http://schemas.openxmlformats.org/markup-compatibility/2006" xmlns:r="http://schemas.openxmlformats.org/officeDocument/2006/relationships" xmlns:w="http://schemas.openxmlformats.org/wordprocessingml/2006/main" xmlns:w14="http://schemas.microsoft.com/office/word/2010/wordml" mc:Ignorable="w14">
-  <w:font w:name="Times New Roman">
-    <w:panose1 w:val="02020603050405020304"/>
-    <w:charset w:val="00"/>
-    <w:family w:val="auto"/>
-    <w:pitch w:val="variable"/>
-    <w:sig w:usb0="E0002AEF" w:usb1="C0007841" w:usb2="00000009" w:usb3="00000000" w:csb0="000001FF" w:csb1="00000000"/>
-  </w:font>
-  <w:font w:name="Wingdings">
-    <w:panose1 w:val="05000000000000000000"/>
-    <w:charset w:val="02"/>
-    <w:family w:val="auto"/>
-    <w:pitch w:val="variable"/>
-    <w:sig w:usb0="00000000" w:usb1="10000000" w:usb2="00000000" w:usb3="00000000" w:csb0="80000000" w:csb1="00000000"/>
-  </w:font>
-  <w:font w:name="Courier New">
-    <w:panose1 w:val="02070309020205020404"/>
-    <w:charset w:val="00"/>
-    <w:family w:val="auto"/>
-    <w:pitch w:val="variable"/>
-    <w:sig w:usb0="E0002AFF" w:usb1="C0007843" w:usb2="00000009" w:usb3="00000000" w:csb0="000001FF" w:csb1="00000000"/>
-  </w:font>
-  <w:font w:name="Symbol">
-    <w:panose1 w:val="00000000000000000000"/>
-    <w:charset w:val="02"/>
-    <w:family w:val="auto"/>
-    <w:pitch w:val="variable"/>
-    <w:sig w:usb0="00000000" w:usb1="10000000" w:usb2="00000000" w:usb3="00000000" w:csb0="80000000" w:csb1="00000000"/>
-  </w:font>
-  <w:font w:name="Cambria">
-    <w:panose1 w:val="02040503050406030204"/>
-    <w:charset w:val="00"/>
-    <w:family w:val="auto"/>
-    <w:pitch w:val="variable"/>
-    <w:sig w:usb0="E00002FF" w:usb1="400004FF" w:usb2="00000000" w:usb3="00000000" w:csb0="0000019F" w:csb1="00000000"/>
-  </w:font>
-  <w:font w:name="ＭＳ 明朝">
-    <w:charset w:val="4E"/>
-    <w:family w:val="auto"/>
-    <w:pitch w:val="variable"/>
-    <w:sig w:usb0="00000001" w:usb1="08070000" w:usb2="00000010" w:usb3="00000000" w:csb0="00020000" w:csb1="00000000"/>
-  </w:font>
-  <w:font w:name="Calibri">
-    <w:panose1 w:val="020F0502020204030204"/>
-    <w:charset w:val="00"/>
-    <w:family w:val="auto"/>
-    <w:pitch w:val="variable"/>
-    <w:sig w:usb0="E10002FF" w:usb1="4000ACFF" w:usb2="00000009" w:usb3="00000000" w:csb0="0000019F" w:csb1="00000000"/>
-  </w:font>
-  <w:font w:name="ＭＳ ゴシック">
-    <w:charset w:val="4E"/>
-    <w:family w:val="auto"/>
-    <w:pitch w:val="variable"/>
-    <w:sig w:usb0="00000001" w:usb1="08070000" w:usb2="00000010" w:usb3="00000000" w:csb0="00020000" w:csb1="00000000"/>
-  </w:font>
-  <w:font w:name="Lucida Grande">
-    <w:panose1 w:val="020B0600040502020204"/>
-    <w:charset w:val="00"/>
-    <w:family w:val="auto"/>
-    <w:pitch w:val="variable"/>
-    <w:sig w:usb0="E1000AEF" w:usb1="5000A1FF" w:usb2="00000000" w:usb3="00000000" w:csb0="000001BF" w:csb1="00000000"/>
-  </w:font>
-  <w:font w:name="MS Reference Sans Serif">
-    <w:panose1 w:val="020B0604030504040204"/>
-    <w:charset w:val="00"/>
-    <w:family w:val="auto"/>
-    <w:pitch w:val="variable"/>
-    <w:sig w:usb0="00000287" w:usb1="00000000" w:usb2="00000000" w:usb3="00000000" w:csb0="0000019F" w:csb1="00000000"/>
-  </w:font>
-  <w:font w:name="Arial">
-    <w:panose1 w:val="020B0604020202020204"/>
-    <w:charset w:val="00"/>
-    <w:family w:val="auto"/>
-    <w:pitch w:val="variable"/>
-    <w:sig w:usb0="E0002AFF" w:usb1="C0007843" w:usb2="00000009" w:usb3="00000000" w:csb0="000001FF" w:csb1="00000000"/>
-  </w:font>
-</w:fonts>
-</file>
-
-<file path=word/glossary/settings.xml><?xml version="1.0" encoding="utf-8"?>
-<w:settings xmlns:mc="http://schemas.openxmlformats.org/markup-compatibility/2006" xmlns:o="urn:schemas-microsoft-com:office:office" xmlns:r="http://schemas.openxmlformats.org/officeDocument/2006/relationships" xmlns:m="http://schemas.openxmlformats.org/officeDocument/2006/math" xmlns:v="urn:schemas-microsoft-com:vml" xmlns:w10="urn:schemas-microsoft-com:office:word" xmlns:w="http://schemas.openxmlformats.org/wordprocessingml/2006/main" xmlns:w14="http://schemas.microsoft.com/office/word/2010/wordml" xmlns:sl="http://schemas.openxmlformats.org/schemaLibrary/2006/main" mc:Ignorable="w14">
-  <w:view w:val="normal"/>
-  <w:defaultTabStop w:val="720"/>
-  <w:characterSpacingControl w:val="doNotCompress"/>
-  <w:compat>
-    <w:useFELayout/>
-    <w:compatSetting w:name="compatibilityMode" w:uri="http://schemas.microsoft.com/office/word" w:val="14"/>
-    <w:compatSetting w:name="overrideTableStyleFontSizeAndJustification" w:uri="http://schemas.microsoft.com/office/word" w:val="1"/>
-    <w:compatSetting w:name="enableOpenTypeFeatures" w:uri="http://schemas.microsoft.com/office/word" w:val="1"/>
-    <w:compatSetting w:name="doNotFlipMirrorIndents" w:uri="http://schemas.microsoft.com/office/word" w:val="1"/>
-  </w:compat>
-  <w:rsids>
-    <w:rsidRoot w:val="006934DB"/>
-    <w:rsid w:val="006934DB"/>
-  </w:rsids>
-  <m:mathPr>
-    <m:mathFont m:val="Cambria Math"/>
-    <m:brkBin m:val="before"/>
-    <m:brkBinSub m:val="--"/>
-    <m:smallFrac m:val="0"/>
-    <m:dispDef/>
-    <m:lMargin m:val="0"/>
-    <m:rMargin m:val="0"/>
-    <m:defJc m:val="centerGroup"/>
-    <m:wrapIndent m:val="1440"/>
-    <m:intLim m:val="subSup"/>
-    <m:naryLim m:val="undOvr"/>
-  </m:mathPr>
-  <w:themeFontLang w:val="en-US" w:eastAsia="ja-JP"/>
-  <w:clrSchemeMapping w:bg1="light1" w:t1="dark1" w:bg2="light2" w:t2="dark2" w:accent1="accent1" w:accent2="accent2" w:accent3="accent3" w:accent4="accent4" w:accent5="accent5" w:accent6="accent6" w:hyperlink="hyperlink" w:followedHyperlink="followedHyperlink"/>
-  <w:doNotAutoCompressPictures/>
-  <w:decimalSymbol w:val="."/>
-  <w:listSeparator w:val=","/>
-  <w14:defaultImageDpi w14:val="300"/>
-</w:settings>
-</file>
-
-<file path=word/glossary/styles.xml><?xml version="1.0" encoding="utf-8"?>
-<w:styles xmlns:mc="http://schemas.openxmlformats.org/markup-compatibility/2006" xmlns:r="http://schemas.openxmlformats.org/officeDocument/2006/relationships" xmlns:w="http://schemas.openxmlformats.org/wordprocessingml/2006/main" xmlns:w14="http://schemas.microsoft.com/office/word/2010/wordml" mc:Ignorable="w14">
-  <w:docDefaults>
-    <w:rPrDefault>
-      <w:rPr>
-        <w:rFonts w:asciiTheme="minorHAnsi" w:eastAsiaTheme="minorEastAsia" w:hAnsiTheme="minorHAnsi" w:cstheme="minorBidi"/>
-        <w:sz w:val="24"/>
-        <w:szCs w:val="24"/>
-        <w:lang w:val="en-US" w:eastAsia="ja-JP" w:bidi="ar-SA"/>
-      </w:rPr>
-    </w:rPrDefault>
-    <w:pPrDefault/>
-  </w:docDefaults>
-  <w:latentStyles w:defLockedState="0" w:defUIPriority="99" w:defSemiHidden="1" w:defUnhideWhenUsed="1" w:defQFormat="0" w:count="276">
-    <w:lsdException w:name="Normal" w:semiHidden="0" w:uiPriority="0" w:unhideWhenUsed="0" w:qFormat="1"/>
-    <w:lsdException w:name="heading 1" w:semiHidden="0" w:uiPriority="9" w:unhideWhenUsed="0" w:qFormat="1"/>
-    <w:lsdException w:name="heading 2" w:uiPriority="9" w:qFormat="1"/>
-    <w:lsdException w:name="heading 3" w:uiPriority="9" w:qFormat="1"/>
-    <w:lsdException w:name="heading 4" w:uiPriority="9" w:qFormat="1"/>
-    <w:lsdException w:name="heading 5" w:uiPriority="9" w:qFormat="1"/>
-    <w:lsdException w:name="heading 6" w:uiPriority="9" w:qFormat="1"/>
-    <w:lsdException w:name="heading 7" w:uiPriority="9" w:qFormat="1"/>
-    <w:lsdException w:name="heading 8" w:uiPriority="9" w:qFormat="1"/>
-    <w:lsdException w:name="heading 9" w:uiPriority="9" w:qFormat="1"/>
-    <w:lsdException w:name="toc 1" w:uiPriority="39"/>
-    <w:lsdException w:name="toc 2" w:uiPriority="39"/>
-    <w:lsdException w:name="toc 3" w:uiPriority="39"/>
-    <w:lsdException w:name="toc 4" w:uiPriority="39"/>
-    <w:lsdException w:name="toc 5" w:uiPriority="39"/>
-    <w:lsdException w:name="toc 6" w:uiPriority="39"/>
-    <w:lsdException w:name="toc 7" w:uiPriority="39"/>
-    <w:lsdException w:name="toc 8" w:uiPriority="39"/>
-    <w:lsdException w:name="toc 9" w:uiPriority="39"/>
-    <w:lsdException w:name="caption" w:uiPriority="35" w:qFormat="1"/>
-    <w:lsdException w:name="Title" w:semiHidden="0" w:uiPriority="10" w:unhideWhenUsed="0" w:qFormat="1"/>
-    <w:lsdException w:name="Default Paragraph Font" w:uiPriority="1"/>
-    <w:lsdException w:name="Subtitle" w:semiHidden="0" w:uiPriority="11" w:unhideWhenUsed="0" w:qFormat="1"/>
-    <w:lsdException w:name="Strong" w:semiHidden="0" w:uiPriority="22" w:unhideWhenUsed="0" w:qFormat="1"/>
-    <w:lsdException w:name="Emphasis" w:semiHidden="0" w:uiPriority="20" w:unhideWhenUsed="0" w:qFormat="1"/>
-    <w:lsdException w:name="Table Grid" w:semiHidden="0" w:uiPriority="59" w:unhideWhenUsed="0"/>
-    <w:lsdException w:name="Placeholder Text" w:unhideWhenUsed="0"/>
-    <w:lsdException w:name="No Spacing" w:semiHidden="0" w:uiPriority="1" w:unhideWhenUsed="0" w:qFormat="1"/>
-    <w:lsdException w:name="Light Shading" w:semiHidden="0" w:uiPriority="60" w:unhideWhenUsed="0"/>
-    <w:lsdException w:name="Light List" w:semiHidden="0" w:uiPriority="61" w:unhideWhenUsed="0"/>
-    <w:lsdException w:name="Light Grid" w:semiHidden="0" w:uiPriority="62" w:unhideWhenUsed="0"/>
-    <w:lsdException w:name="Medium Shading 1" w:semiHidden="0" w:uiPriority="63" w:unhideWhenUsed="0"/>
-    <w:lsdException w:name="Medium Shading 2" w:semiHidden="0" w:uiPriority="64" w:unhideWhenUsed="0"/>
-    <w:lsdException w:name="Medium List 1" w:semiHidden="0" w:uiPriority="65" w:unhideWhenUsed="0"/>
-    <w:lsdException w:name="Medium List 2" w:semiHidden="0" w:uiPriority="66" w:unhideWhenUsed="0"/>
-    <w:lsdException w:name="Medium Grid 1" w:semiHidden="0" w:uiPriority="67" w:unhideWhenUsed="0"/>
-    <w:lsdException w:name="Medium Grid 2" w:semiHidden="0" w:uiPriority="68" w:unhideWhenUsed="0"/>
-    <w:lsdException w:name="Medium Grid 3" w:semiHidden="0" w:uiPriority="69" w:unhideWhenUsed="0"/>
-    <w:lsdException w:name="Dark List" w:semiHidden="0" w:uiPriority="70" w:unhideWhenUsed="0"/>
-    <w:lsdException w:name="Colorful Shading" w:semiHidden="0" w:uiPriority="71" w:unhideWhenUsed="0"/>
-    <w:lsdException w:name="Colorful List" w:semiHidden="0" w:uiPriority="72" w:unhideWhenUsed="0"/>
-    <w:lsdException w:name="Colorful Grid" w:semiHidden="0" w:uiPriority="73" w:unhideWhenUsed="0"/>
-    <w:lsdException w:name="Light Shading Accent 1" w:semiHidden="0" w:uiPriority="60" w:unhideWhenUsed="0"/>
-    <w:lsdException w:name="Light List Accent 1" w:semiHidden="0" w:uiPriority="61" w:unhideWhenUsed="0"/>
-    <w:lsdException w:name="Light Grid Accent 1" w:semiHidden="0" w:uiPriority="62" w:unhideWhenUsed="0"/>
-    <w:lsdException w:name="Medium Shading 1 Accent 1" w:semiHidden="0" w:uiPriority="63" w:unhideWhenUsed="0"/>
-    <w:lsdException w:name="Medium Shading 2 Accent 1" w:semiHidden="0" w:uiPriority="64" w:unhideWhenUsed="0"/>
-    <w:lsdException w:name="Medium List 1 Accent 1" w:semiHidden="0" w:uiPriority="65" w:unhideWhenUsed="0"/>
-    <w:lsdException w:name="Revision" w:unhideWhenUsed="0"/>
-    <w:lsdException w:name="List Paragraph" w:semiHidden="0" w:uiPriority="34" w:unhideWhenUsed="0" w:qFormat="1"/>
-    <w:lsdException w:name="Quote" w:semiHidden="0" w:uiPriority="29" w:unhideWhenUsed="0" w:qFormat="1"/>
-    <w:lsdException w:name="Intense Quote" w:semiHidden="0" w:uiPriority="30" w:unhideWhenUsed="0" w:qFormat="1"/>
-    <w:lsdException w:name="Medium List 2 Accent 1" w:semiHidden="0" w:uiPriority="66" w:unhideWhenUsed="0"/>
-    <w:lsdException w:name="Medium Grid 1 Accent 1" w:semiHidden="0" w:uiPriority="67" w:unhideWhenUsed="0"/>
-    <w:lsdException w:name="Medium Grid 2 Accent 1" w:semiHidden="0" w:uiPriority="68" w:unhideWhenUsed="0"/>
-    <w:lsdException w:name="Medium Grid 3 Accent 1" w:semiHidden="0" w:uiPriority="69" w:unhideWhenUsed="0"/>
-    <w:lsdException w:name="Dark List Accent 1" w:semiHidden="0" w:uiPriority="70" w:unhideWhenUsed="0"/>
-    <w:lsdException w:name="Colorful Shading Accent 1" w:semiHidden="0" w:uiPriority="71" w:unhideWhenUsed="0"/>
-    <w:lsdException w:name="Colorful List Accent 1" w:semiHidden="0" w:uiPriority="72" w:unhideWhenUsed="0"/>
-    <w:lsdException w:name="Colorful Grid Accent 1" w:semiHidden="0" w:uiPriority="73" w:unhideWhenUsed="0"/>
-    <w:lsdException w:name="Light Shading Accent 2" w:semiHidden="0" w:uiPriority="60" w:unhideWhenUsed="0"/>
-    <w:lsdException w:name="Light List Accent 2" w:semiHidden="0" w:uiPriority="61" w:unhideWhenUsed="0"/>
-    <w:lsdException w:name="Light Grid Accent 2" w:semiHidden="0" w:uiPriority="62" w:unhideWhenUsed="0"/>
-    <w:lsdException w:name="Medium Shading 1 Accent 2" w:semiHidden="0" w:uiPriority="63" w:unhideWhenUsed="0"/>
-    <w:lsdException w:name="Medium Shading 2 Accent 2" w:semiHidden="0" w:uiPriority="64" w:unhideWhenUsed="0"/>
-    <w:lsdException w:name="Medium List 1 Accent 2" w:semiHidden="0" w:uiPriority="65" w:unhideWhenUsed="0"/>
-    <w:lsdException w:name="Medium List 2 Accent 2" w:semiHidden="0" w:uiPriority="66" w:unhideWhenUsed="0"/>
-    <w:lsdException w:name="Medium Grid 1 Accent 2" w:semiHidden="0" w:uiPriority="67" w:unhideWhenUsed="0"/>
-    <w:lsdException w:name="Medium Grid 2 Accent 2" w:semiHidden="0" w:uiPriority="68" w:unhideWhenUsed="0"/>
-    <w:lsdException w:name="Medium Grid 3 Accent 2" w:semiHidden="0" w:uiPriority="69" w:unhideWhenUsed="0"/>
-    <w:lsdException w:name="Dark List Accent 2" w:semiHidden="0" w:uiPriority="70" w:unhideWhenUsed="0"/>
-    <w:lsdException w:name="Colorful Shading Accent 2" w:semiHidden="0" w:uiPriority="71" w:unhideWhenUsed="0"/>
-    <w:lsdException w:name="Colorful List Accent 2" w:semiHidden="0" w:uiPriority="72" w:unhideWhenUsed="0"/>
-    <w:lsdException w:name="Colorful Grid Accent 2" w:semiHidden="0" w:uiPriority="73" w:unhideWhenUsed="0"/>
-    <w:lsdException w:name="Light Shading Accent 3" w:semiHidden="0" w:uiPriority="60" w:unhideWhenUsed="0"/>
-    <w:lsdException w:name="Light List Accent 3" w:semiHidden="0" w:uiPriority="61" w:unhideWhenUsed="0"/>
-    <w:lsdException w:name="Light Grid Accent 3" w:semiHidden="0" w:uiPriority="62" w:unhideWhenUsed="0"/>
-    <w:lsdException w:name="Medium Shading 1 Accent 3" w:semiHidden="0" w:uiPriority="63" w:unhideWhenUsed="0"/>
-    <w:lsdException w:name="Medium Shading 2 Accent 3" w:semiHidden="0" w:uiPriority="64" w:unhideWhenUsed="0"/>
-    <w:lsdException w:name="Medium List 1 Accent 3" w:semiHidden="0" w:uiPriority="65" w:unhideWhenUsed="0"/>
-    <w:lsdException w:name="Medium List 2 Accent 3" w:semiHidden="0" w:uiPriority="66" w:unhideWhenUsed="0"/>
-    <w:lsdException w:name="Medium Grid 1 Accent 3" w:semiHidden="0" w:uiPriority="67" w:unhideWhenUsed="0"/>
-    <w:lsdException w:name="Medium Grid 2 Accent 3" w:semiHidden="0" w:uiPriority="68" w:unhideWhenUsed="0"/>
-    <w:lsdException w:name="Medium Grid 3 Accent 3" w:semiHidden="0" w:uiPriority="69" w:unhideWhenUsed="0"/>
-    <w:lsdException w:name="Dark List Accent 3" w:semiHidden="0" w:uiPriority="70" w:unhideWhenUsed="0"/>
-    <w:lsdException w:name="Colorful Shading Accent 3" w:semiHidden="0" w:uiPriority="71" w:unhideWhenUsed="0"/>
-    <w:lsdException w:name="Colorful List Accent 3" w:semiHidden="0" w:uiPriority="72" w:unhideWhenUsed="0"/>
-    <w:lsdException w:name="Colorful Grid Accent 3" w:semiHidden="0" w:uiPriority="73" w:unhideWhenUsed="0"/>
-    <w:lsdException w:name="Light Shading Accent 4" w:semiHidden="0" w:uiPriority="60" w:unhideWhenUsed="0"/>
-    <w:lsdException w:name="Light List Accent 4" w:semiHidden="0" w:uiPriority="61" w:unhideWhenUsed="0"/>
-    <w:lsdException w:name="Light Grid Accent 4" w:semiHidden="0" w:uiPriority="62" w:unhideWhenUsed="0"/>
-    <w:lsdException w:name="Medium Shading 1 Accent 4" w:semiHidden="0" w:uiPriority="63" w:unhideWhenUsed="0"/>
-    <w:lsdException w:name="Medium Shading 2 Accent 4" w:semiHidden="0" w:uiPriority="64" w:unhideWhenUsed="0"/>
-    <w:lsdException w:name="Medium List 1 Accent 4" w:semiHidden="0" w:uiPriority="65" w:unhideWhenUsed="0"/>
-    <w:lsdException w:name="Medium List 2 Accent 4" w:semiHidden="0" w:uiPriority="66" w:unhideWhenUsed="0"/>
-    <w:lsdException w:name="Medium Grid 1 Accent 4" w:semiHidden="0" w:uiPriority="67" w:unhideWhenUsed="0"/>
-    <w:lsdException w:name="Medium Grid 2 Accent 4" w:semiHidden="0" w:uiPriority="68" w:unhideWhenUsed="0"/>
-    <w:lsdException w:name="Medium Grid 3 Accent 4" w:semiHidden="0" w:uiPriority="69" w:unhideWhenUsed="0"/>
-    <w:lsdException w:name="Dark List Accent 4" w:semiHidden="0" w:uiPriority="70" w:unhideWhenUsed="0"/>
-    <w:lsdException w:name="Colorful Shading Accent 4" w:semiHidden="0" w:uiPriority="71" w:unhideWhenUsed="0"/>
-    <w:lsdException w:name="Colorful List Accent 4" w:semiHidden="0" w:uiPriority="72" w:unhideWhenUsed="0"/>
-    <w:lsdException w:name="Colorful Grid Accent 4" w:semiHidden="0" w:uiPriority="73" w:unhideWhenUsed="0"/>
-    <w:lsdException w:name="Light Shading Accent 5" w:semiHidden="0" w:uiPriority="60" w:unhideWhenUsed="0"/>
-    <w:lsdException w:name="Light List Accent 5" w:semiHidden="0" w:uiPriority="61" w:unhideWhenUsed="0"/>
-    <w:lsdException w:name="Light Grid Accent 5" w:semiHidden="0" w:uiPriority="62" w:unhideWhenUsed="0"/>
-    <w:lsdException w:name="Medium Shading 1 Accent 5" w:semiHidden="0" w:uiPriority="63" w:unhideWhenUsed="0"/>
-    <w:lsdException w:name="Medium Shading 2 Accent 5" w:semiHidden="0" w:uiPriority="64" w:unhideWhenUsed="0"/>
-    <w:lsdException w:name="Medium List 1 Accent 5" w:semiHidden="0" w:uiPriority="65" w:unhideWhenUsed="0"/>
-    <w:lsdException w:name="Medium List 2 Accent 5" w:semiHidden="0" w:uiPriority="66" w:unhideWhenUsed="0"/>
-    <w:lsdException w:name="Medium Grid 1 Accent 5" w:semiHidden="0" w:uiPriority="67" w:unhideWhenUsed="0"/>
-    <w:lsdException w:name="Medium Grid 2 Accent 5" w:semiHidden="0" w:uiPriority="68" w:unhideWhenUsed="0"/>
-    <w:lsdException w:name="Medium Grid 3 Accent 5" w:semiHidden="0" w:uiPriority="69" w:unhideWhenUsed="0"/>
-    <w:lsdException w:name="Dark List Accent 5" w:semiHidden="0" w:uiPriority="70" w:unhideWhenUsed="0"/>
-    <w:lsdException w:name="Colorful Shading Accent 5" w:semiHidden="0" w:uiPriority="71" w:unhideWhenUsed="0"/>
-    <w:lsdException w:name="Colorful List Accent 5" w:semiHidden="0" w:uiPriority="72" w:unhideWhenUsed="0"/>
-    <w:lsdException w:name="Colorful Grid Accent 5" w:semiHidden="0" w:uiPriority="73" w:unhideWhenUsed="0"/>
-    <w:lsdException w:name="Light Shading Accent 6" w:semiHidden="0" w:uiPriority="60" w:unhideWhenUsed="0"/>
-    <w:lsdException w:name="Light List Accent 6" w:semiHidden="0" w:uiPriority="61" w:unhideWhenUsed="0"/>
-    <w:lsdException w:name="Light Grid Accent 6" w:semiHidden="0" w:uiPriority="62" w:unhideWhenUsed="0"/>
-    <w:lsdException w:name="Medium Shading 1 Accent 6" w:semiHidden="0" w:uiPriority="63" w:unhideWhenUsed="0"/>
-    <w:lsdException w:name="Medium Shading 2 Accent 6" w:semiHidden="0" w:uiPriority="64" w:unhideWhenUsed="0"/>
-    <w:lsdException w:name="Medium List 1 Accent 6" w:semiHidden="0" w:uiPriority="65" w:unhideWhenUsed="0"/>
-    <w:lsdException w:name="Medium List 2 Accent 6" w:semiHidden="0" w:uiPriority="66" w:unhideWhenUsed="0"/>
-    <w:lsdException w:name="Medium Grid 1 Accent 6" w:semiHidden="0" w:uiPriority="67" w:unhideWhenUsed="0"/>
-    <w:lsdException w:name="Medium Grid 2 Accent 6" w:semiHidden="0" w:uiPriority="68" w:unhideWhenUsed="0"/>
-    <w:lsdException w:name="Medium Grid 3 Accent 6" w:semiHidden="0" w:uiPriority="69" w:unhideWhenUsed="0"/>
-    <w:lsdException w:name="Dark List Accent 6" w:semiHidden="0" w:uiPriority="70" w:unhideWhenUsed="0"/>
-    <w:lsdException w:name="Colorful Shading Accent 6" w:semiHidden="0" w:uiPriority="71" w:unhideWhenUsed="0"/>
-    <w:lsdException w:name="Colorful List Accent 6" w:semiHidden="0" w:uiPriority="72" w:unhideWhenUsed="0"/>
-    <w:lsdException w:name="Colorful Grid Accent 6" w:semiHidden="0" w:uiPriority="73" w:unhideWhenUsed="0"/>
-    <w:lsdException w:name="Subtle Emphasis" w:semiHidden="0" w:uiPriority="19" w:unhideWhenUsed="0" w:qFormat="1"/>
-    <w:lsdException w:name="Intense Emphasis" w:semiHidden="0" w:uiPriority="21" w:unhideWhenUsed="0" w:qFormat="1"/>
-    <w:lsdException w:name="Subtle Reference" w:semiHidden="0" w:uiPriority="31" w:unhideWhenUsed="0" w:qFormat="1"/>
-    <w:lsdException w:name="Intense Reference" w:semiHidden="0" w:uiPriority="32" w:unhideWhenUsed="0" w:qFormat="1"/>
-    <w:lsdException w:name="Book Title" w:semiHidden="0" w:uiPriority="33" w:unhideWhenUsed="0" w:qFormat="1"/>
-    <w:lsdException w:name="Bibliography" w:uiPriority="37"/>
-    <w:lsdException w:name="TOC Heading" w:uiPriority="39" w:qFormat="1"/>
-  </w:latentStyles>
-  <w:style w:type="paragraph" w:default="1" w:styleId="Normal">
-    <w:name w:val="Normal"/>
-    <w:qFormat/>
-  </w:style>
-  <w:style w:type="character" w:default="1" w:styleId="DefaultParagraphFont">
-    <w:name w:val="Default Paragraph Font"/>
-    <w:uiPriority w:val="1"/>
-    <w:semiHidden/>
-    <w:unhideWhenUsed/>
-  </w:style>
-  <w:style w:type="table" w:default="1" w:styleId="TableNormal">
-    <w:name w:val="Normal Table"/>
-    <w:uiPriority w:val="99"/>
-    <w:semiHidden/>
-    <w:unhideWhenUsed/>
-    <w:tblPr>
-      <w:tblInd w:w="0" w:type="dxa"/>
-      <w:tblCellMar>
-        <w:top w:w="0" w:type="dxa"/>
-        <w:left w:w="108" w:type="dxa"/>
-        <w:bottom w:w="0" w:type="dxa"/>
-        <w:right w:w="108" w:type="dxa"/>
-      </w:tblCellMar>
-    </w:tblPr>
-  </w:style>
-  <w:style w:type="numbering" w:default="1" w:styleId="NoList">
-    <w:name w:val="No List"/>
-    <w:uiPriority w:val="99"/>
-    <w:semiHidden/>
-    <w:unhideWhenUsed/>
-  </w:style>
-  <w:style w:type="paragraph" w:customStyle="1" w:styleId="07F920EBBCC68D4D9BDBCA1798E0C34D">
-    <w:name w:val="07F920EBBCC68D4D9BDBCA1798E0C34D"/>
-    <w:rsid w:val="006934DB"/>
-  </w:style>
-  <w:style w:type="paragraph" w:customStyle="1" w:styleId="98C0D8AA96C0C040ADA3A36D4217448A">
-    <w:name w:val="98C0D8AA96C0C040ADA3A36D4217448A"/>
-    <w:rsid w:val="006934DB"/>
-  </w:style>
-  <w:style w:type="paragraph" w:customStyle="1" w:styleId="E810DE45CC49C440AF42246ECC1BEF63">
-    <w:name w:val="E810DE45CC49C440AF42246ECC1BEF63"/>
-    <w:rsid w:val="006934DB"/>
-  </w:style>
-  <w:style w:type="paragraph" w:customStyle="1" w:styleId="363CDBEFBF73AB4BB84E5DAD5CC88DB4">
-    <w:name w:val="363CDBEFBF73AB4BB84E5DAD5CC88DB4"/>
-    <w:rsid w:val="006934DB"/>
-  </w:style>
-  <w:style w:type="paragraph" w:customStyle="1" w:styleId="D6655DE6AAD2C94C84853D5BF2009862">
-    <w:name w:val="D6655DE6AAD2C94C84853D5BF2009862"/>
-    <w:rsid w:val="006934DB"/>
-  </w:style>
-  <w:style w:type="paragraph" w:customStyle="1" w:styleId="2C9CCE5D94A0D040A55D54062233A32C">
-    <w:name w:val="2C9CCE5D94A0D040A55D54062233A32C"/>
-    <w:rsid w:val="006934DB"/>
-  </w:style>
-  <w:style w:type="paragraph" w:customStyle="1" w:styleId="9391DF4775F5C34287D8A7A4CDF95C6E">
-    <w:name w:val="9391DF4775F5C34287D8A7A4CDF95C6E"/>
-    <w:rsid w:val="006934DB"/>
-  </w:style>
-  <w:style w:type="paragraph" w:customStyle="1" w:styleId="07A66CA417309642A2DD86FF42B40360">
-    <w:name w:val="07A66CA417309642A2DD86FF42B40360"/>
-    <w:rsid w:val="006934DB"/>
-  </w:style>
-  <w:style w:type="paragraph" w:customStyle="1" w:styleId="4D04AB5E40E40B4482EF95AE762F9A21">
-    <w:name w:val="4D04AB5E40E40B4482EF95AE762F9A21"/>
-    <w:rsid w:val="006934DB"/>
-  </w:style>
-  <w:style w:type="paragraph" w:customStyle="1" w:styleId="A17198A75D997942A3CDF0B503547138">
-    <w:name w:val="A17198A75D997942A3CDF0B503547138"/>
-    <w:rsid w:val="006934DB"/>
-  </w:style>
-  <w:style w:type="paragraph" w:customStyle="1" w:styleId="B3D95ACAACEB2244B11B9A92497F8E8E">
-    <w:name w:val="B3D95ACAACEB2244B11B9A92497F8E8E"/>
-    <w:rsid w:val="006934DB"/>
-  </w:style>
-  <w:style w:type="paragraph" w:customStyle="1" w:styleId="891517FCB954BC4EB34395265374D355">
-    <w:name w:val="891517FCB954BC4EB34395265374D355"/>
-    <w:rsid w:val="006934DB"/>
-  </w:style>
-  <w:style w:type="paragraph" w:customStyle="1" w:styleId="9809AEDC51B1AA41A8DD065A6B08C182">
-    <w:name w:val="9809AEDC51B1AA41A8DD065A6B08C182"/>
-    <w:rsid w:val="006934DB"/>
-  </w:style>
-  <w:style w:type="paragraph" w:customStyle="1" w:styleId="452AB2899072974384F9F94EC1F9C11F">
-    <w:name w:val="452AB2899072974384F9F94EC1F9C11F"/>
-    <w:rsid w:val="006934DB"/>
-  </w:style>
-  <w:style w:type="paragraph" w:customStyle="1" w:styleId="6016DF4B8071754B80A0807EAE446E5D">
-    <w:name w:val="6016DF4B8071754B80A0807EAE446E5D"/>
-    <w:rsid w:val="006934DB"/>
-  </w:style>
-  <w:style w:type="paragraph" w:customStyle="1" w:styleId="7AB545FD6C0FF842A5E9FCFB71DDDFEF">
-    <w:name w:val="7AB545FD6C0FF842A5E9FCFB71DDDFEF"/>
-    <w:rsid w:val="006934DB"/>
-  </w:style>
-  <w:style w:type="paragraph" w:customStyle="1" w:styleId="D823C103BFB74B40BEFBC23ECA5AE3F8">
-    <w:name w:val="D823C103BFB74B40BEFBC23ECA5AE3F8"/>
-    <w:rsid w:val="006934DB"/>
-  </w:style>
-  <w:style w:type="paragraph" w:customStyle="1" w:styleId="68629BEEFEC41946A179EC48A9C5CFB8">
-    <w:name w:val="68629BEEFEC41946A179EC48A9C5CFB8"/>
-    <w:rsid w:val="006934DB"/>
-  </w:style>
-</w:styles>
-</file>
-
-<file path=word/glossary/stylesWithEffects.xml><?xml version="1.0" encoding="utf-8"?>
-<w:styles xmlns:wpc="http://schemas.microsoft.com/office/word/2010/wordprocessingCanvas" xmlns:mo="http://schemas.microsoft.com/office/mac/office/2008/main" xmlns:mc="http://schemas.openxmlformats.org/markup-compatibility/2006" xmlns:mv="urn:schemas-microsoft-com:mac:vml" xmlns:o="urn:schemas-microsoft-com:office:office" xmlns:r="http://schemas.openxmlformats.org/officeDocument/2006/relationships" xmlns:m="http://schemas.openxmlformats.org/officeDocument/2006/math" xmlns:v="urn:schemas-microsoft-com:vml" xmlns:wp14="http://schemas.microsoft.com/office/word/2010/wordprocessingDrawing" xmlns:wp="http://schemas.openxmlformats.org/drawingml/2006/wordprocessingDrawing" xmlns:w10="urn:schemas-microsoft-com:office:word" xmlns:w="http://schemas.openxmlformats.org/wordprocessingml/2006/main" xmlns:w14="http://schemas.microsoft.com/office/word/2010/wordml" xmlns:wpg="http://schemas.microsoft.com/office/word/2010/wordprocessingGroup" xmlns:wpi="http://schemas.microsoft.com/office/word/2010/wordprocessingInk" xmlns:wne="http://schemas.microsoft.com/office/word/2006/wordml" xmlns:wps="http://schemas.microsoft.com/office/word/2010/wordprocessingShape" mc:Ignorable="w14 wp14">
-  <w:docDefaults>
-    <w:rPrDefault>
-      <w:rPr>
-        <w:rFonts w:asciiTheme="minorHAnsi" w:eastAsiaTheme="minorEastAsia" w:hAnsiTheme="minorHAnsi" w:cstheme="minorBidi"/>
-        <w:sz w:val="24"/>
-        <w:szCs w:val="24"/>
-        <w:lang w:val="en-US" w:eastAsia="ja-JP" w:bidi="ar-SA"/>
-      </w:rPr>
-    </w:rPrDefault>
-    <w:pPrDefault/>
-  </w:docDefaults>
-  <w:latentStyles w:defLockedState="0" w:defUIPriority="99" w:defSemiHidden="1" w:defUnhideWhenUsed="1" w:defQFormat="0" w:count="276">
-    <w:lsdException w:name="Normal" w:semiHidden="0" w:uiPriority="0" w:unhideWhenUsed="0" w:qFormat="1"/>
-    <w:lsdException w:name="heading 1" w:semiHidden="0" w:uiPriority="9" w:unhideWhenUsed="0" w:qFormat="1"/>
-    <w:lsdException w:name="heading 2" w:uiPriority="9" w:qFormat="1"/>
-    <w:lsdException w:name="heading 3" w:uiPriority="9" w:qFormat="1"/>
-    <w:lsdException w:name="heading 4" w:uiPriority="9" w:qFormat="1"/>
-    <w:lsdException w:name="heading 5" w:uiPriority="9" w:qFormat="1"/>
-    <w:lsdException w:name="heading 6" w:uiPriority="9" w:qFormat="1"/>
-    <w:lsdException w:name="heading 7" w:uiPriority="9" w:qFormat="1"/>
-    <w:lsdException w:name="heading 8" w:uiPriority="9" w:qFormat="1"/>
-    <w:lsdException w:name="heading 9" w:uiPriority="9" w:qFormat="1"/>
-    <w:lsdException w:name="toc 1" w:uiPriority="39"/>
-    <w:lsdException w:name="toc 2" w:uiPriority="39"/>
-    <w:lsdException w:name="toc 3" w:uiPriority="39"/>
-    <w:lsdException w:name="toc 4" w:uiPriority="39"/>
-    <w:lsdException w:name="toc 5" w:uiPriority="39"/>
-    <w:lsdException w:name="toc 6" w:uiPriority="39"/>
-    <w:lsdException w:name="toc 7" w:uiPriority="39"/>
-    <w:lsdException w:name="toc 8" w:uiPriority="39"/>
-    <w:lsdException w:name="toc 9" w:uiPriority="39"/>
-    <w:lsdException w:name="caption" w:uiPriority="35" w:qFormat="1"/>
-    <w:lsdException w:name="Title" w:semiHidden="0" w:uiPriority="10" w:unhideWhenUsed="0" w:qFormat="1"/>
-    <w:lsdException w:name="Default Paragraph Font" w:uiPriority="1"/>
-    <w:lsdException w:name="Subtitle" w:semiHidden="0" w:uiPriority="11" w:unhideWhenUsed="0" w:qFormat="1"/>
-    <w:lsdException w:name="Strong" w:semiHidden="0" w:uiPriority="22" w:unhideWhenUsed="0" w:qFormat="1"/>
-    <w:lsdException w:name="Emphasis" w:semiHidden="0" w:uiPriority="20" w:unhideWhenUsed="0" w:qFormat="1"/>
-    <w:lsdException w:name="Table Grid" w:semiHidden="0" w:uiPriority="59" w:unhideWhenUsed="0"/>
-    <w:lsdException w:name="Placeholder Text" w:unhideWhenUsed="0"/>
-    <w:lsdException w:name="No Spacing" w:semiHidden="0" w:uiPriority="1" w:unhideWhenUsed="0" w:qFormat="1"/>
-    <w:lsdException w:name="Light Shading" w:semiHidden="0" w:uiPriority="60" w:unhideWhenUsed="0"/>
-    <w:lsdException w:name="Light List" w:semiHidden="0" w:uiPriority="61" w:unhideWhenUsed="0"/>
-    <w:lsdException w:name="Light Grid" w:semiHidden="0" w:uiPriority="62" w:unhideWhenUsed="0"/>
-    <w:lsdException w:name="Medium Shading 1" w:semiHidden="0" w:uiPriority="63" w:unhideWhenUsed="0"/>
-    <w:lsdException w:name="Medium Shading 2" w:semiHidden="0" w:uiPriority="64" w:unhideWhenUsed="0"/>
-    <w:lsdException w:name="Medium List 1" w:semiHidden="0" w:uiPriority="65" w:unhideWhenUsed="0"/>
-    <w:lsdException w:name="Medium List 2" w:semiHidden="0" w:uiPriority="66" w:unhideWhenUsed="0"/>
-    <w:lsdException w:name="Medium Grid 1" w:semiHidden="0" w:uiPriority="67" w:unhideWhenUsed="0"/>
-    <w:lsdException w:name="Medium Grid 2" w:semiHidden="0" w:uiPriority="68" w:unhideWhenUsed="0"/>
-    <w:lsdException w:name="Medium Grid 3" w:semiHidden="0" w:uiPriority="69" w:unhideWhenUsed="0"/>
-    <w:lsdException w:name="Dark List" w:semiHidden="0" w:uiPriority="70" w:unhideWhenUsed="0"/>
-    <w:lsdException w:name="Colorful Shading" w:semiHidden="0" w:uiPriority="71" w:unhideWhenUsed="0"/>
-    <w:lsdException w:name="Colorful List" w:semiHidden="0" w:uiPriority="72" w:unhideWhenUsed="0"/>
-    <w:lsdException w:name="Colorful Grid" w:semiHidden="0" w:uiPriority="73" w:unhideWhenUsed="0"/>
-    <w:lsdException w:name="Light Shading Accent 1" w:semiHidden="0" w:uiPriority="60" w:unhideWhenUsed="0"/>
-    <w:lsdException w:name="Light List Accent 1" w:semiHidden="0" w:uiPriority="61" w:unhideWhenUsed="0"/>
-    <w:lsdException w:name="Light Grid Accent 1" w:semiHidden="0" w:uiPriority="62" w:unhideWhenUsed="0"/>
-    <w:lsdException w:name="Medium Shading 1 Accent 1" w:semiHidden="0" w:uiPriority="63" w:unhideWhenUsed="0"/>
-    <w:lsdException w:name="Medium Shading 2 Accent 1" w:semiHidden="0" w:uiPriority="64" w:unhideWhenUsed="0"/>
-    <w:lsdException w:name="Medium List 1 Accent 1" w:semiHidden="0" w:uiPriority="65" w:unhideWhenUsed="0"/>
-    <w:lsdException w:name="Revision" w:unhideWhenUsed="0"/>
-    <w:lsdException w:name="List Paragraph" w:semiHidden="0" w:uiPriority="34" w:unhideWhenUsed="0" w:qFormat="1"/>
-    <w:lsdException w:name="Quote" w:semiHidden="0" w:uiPriority="29" w:unhideWhenUsed="0" w:qFormat="1"/>
-    <w:lsdException w:name="Intense Quote" w:semiHidden="0" w:uiPriority="30" w:unhideWhenUsed="0" w:qFormat="1"/>
-    <w:lsdException w:name="Medium List 2 Accent 1" w:semiHidden="0" w:uiPriority="66" w:unhideWhenUsed="0"/>
-    <w:lsdException w:name="Medium Grid 1 Accent 1" w:semiHidden="0" w:uiPriority="67" w:unhideWhenUsed="0"/>
-    <w:lsdException w:name="Medium Grid 2 Accent 1" w:semiHidden="0" w:uiPriority="68" w:unhideWhenUsed="0"/>
-    <w:lsdException w:name="Medium Grid 3 Accent 1" w:semiHidden="0" w:uiPriority="69" w:unhideWhenUsed="0"/>
-    <w:lsdException w:name="Dark List Accent 1" w:semiHidden="0" w:uiPriority="70" w:unhideWhenUsed="0"/>
-    <w:lsdException w:name="Colorful Shading Accent 1" w:semiHidden="0" w:uiPriority="71" w:unhideWhenUsed="0"/>
-    <w:lsdException w:name="Colorful List Accent 1" w:semiHidden="0" w:uiPriority="72" w:unhideWhenUsed="0"/>
-    <w:lsdException w:name="Colorful Grid Accent 1" w:semiHidden="0" w:uiPriority="73" w:unhideWhenUsed="0"/>
-    <w:lsdException w:name="Light Shading Accent 2" w:semiHidden="0" w:uiPriority="60" w:unhideWhenUsed="0"/>
-    <w:lsdException w:name="Light List Accent 2" w:semiHidden="0" w:uiPriority="61" w:unhideWhenUsed="0"/>
-    <w:lsdException w:name="Light Grid Accent 2" w:semiHidden="0" w:uiPriority="62" w:unhideWhenUsed="0"/>
-    <w:lsdException w:name="Medium Shading 1 Accent 2" w:semiHidden="0" w:uiPriority="63" w:unhideWhenUsed="0"/>
-    <w:lsdException w:name="Medium Shading 2 Accent 2" w:semiHidden="0" w:uiPriority="64" w:unhideWhenUsed="0"/>
-    <w:lsdException w:name="Medium List 1 Accent 2" w:semiHidden="0" w:uiPriority="65" w:unhideWhenUsed="0"/>
-    <w:lsdException w:name="Medium List 2 Accent 2" w:semiHidden="0" w:uiPriority="66" w:unhideWhenUsed="0"/>
-    <w:lsdException w:name="Medium Grid 1 Accent 2" w:semiHidden="0" w:uiPriority="67" w:unhideWhenUsed="0"/>
-    <w:lsdException w:name="Medium Grid 2 Accent 2" w:semiHidden="0" w:uiPriority="68" w:unhideWhenUsed="0"/>
-    <w:lsdException w:name="Medium Grid 3 Accent 2" w:semiHidden="0" w:uiPriority="69" w:unhideWhenUsed="0"/>
-    <w:lsdException w:name="Dark List Accent 2" w:semiHidden="0" w:uiPriority="70" w:unhideWhenUsed="0"/>
-    <w:lsdException w:name="Colorful Shading Accent 2" w:semiHidden="0" w:uiPriority="71" w:unhideWhenUsed="0"/>
-    <w:lsdException w:name="Colorful List Accent 2" w:semiHidden="0" w:uiPriority="72" w:unhideWhenUsed="0"/>
-    <w:lsdException w:name="Colorful Grid Accent 2" w:semiHidden="0" w:uiPriority="73" w:unhideWhenUsed="0"/>
-    <w:lsdException w:name="Light Shading Accent 3" w:semiHidden="0" w:uiPriority="60" w:unhideWhenUsed="0"/>
-    <w:lsdException w:name="Light List Accent 3" w:semiHidden="0" w:uiPriority="61" w:unhideWhenUsed="0"/>
-    <w:lsdException w:name="Light Grid Accent 3" w:semiHidden="0" w:uiPriority="62" w:unhideWhenUsed="0"/>
-    <w:lsdException w:name="Medium Shading 1 Accent 3" w:semiHidden="0" w:uiPriority="63" w:unhideWhenUsed="0"/>
-    <w:lsdException w:name="Medium Shading 2 Accent 3" w:semiHidden="0" w:uiPriority="64" w:unhideWhenUsed="0"/>
-    <w:lsdException w:name="Medium List 1 Accent 3" w:semiHidden="0" w:uiPriority="65" w:unhideWhenUsed="0"/>
-    <w:lsdException w:name="Medium List 2 Accent 3" w:semiHidden="0" w:uiPriority="66" w:unhideWhenUsed="0"/>
-    <w:lsdException w:name="Medium Grid 1 Accent 3" w:semiHidden="0" w:uiPriority="67" w:unhideWhenUsed="0"/>
-    <w:lsdException w:name="Medium Grid 2 Accent 3" w:semiHidden="0" w:uiPriority="68" w:unhideWhenUsed="0"/>
-    <w:lsdException w:name="Medium Grid 3 Accent 3" w:semiHidden="0" w:uiPriority="69" w:unhideWhenUsed="0"/>
-    <w:lsdException w:name="Dark List Accent 3" w:semiHidden="0" w:uiPriority="70" w:unhideWhenUsed="0"/>
-    <w:lsdException w:name="Colorful Shading Accent 3" w:semiHidden="0" w:uiPriority="71" w:unhideWhenUsed="0"/>
-    <w:lsdException w:name="Colorful List Accent 3" w:semiHidden="0" w:uiPriority="72" w:unhideWhenUsed="0"/>
-    <w:lsdException w:name="Colorful Grid Accent 3" w:semiHidden="0" w:uiPriority="73" w:unhideWhenUsed="0"/>
-    <w:lsdException w:name="Light Shading Accent 4" w:semiHidden="0" w:uiPriority="60" w:unhideWhenUsed="0"/>
-    <w:lsdException w:name="Light List Accent 4" w:semiHidden="0" w:uiPriority="61" w:unhideWhenUsed="0"/>
-    <w:lsdException w:name="Light Grid Accent 4" w:semiHidden="0" w:uiPriority="62" w:unhideWhenUsed="0"/>
-    <w:lsdException w:name="Medium Shading 1 Accent 4" w:semiHidden="0" w:uiPriority="63" w:unhideWhenUsed="0"/>
-    <w:lsdException w:name="Medium Shading 2 Accent 4" w:semiHidden="0" w:uiPriority="64" w:unhideWhenUsed="0"/>
-    <w:lsdException w:name="Medium List 1 Accent 4" w:semiHidden="0" w:uiPriority="65" w:unhideWhenUsed="0"/>
-    <w:lsdException w:name="Medium List 2 Accent 4" w:semiHidden="0" w:uiPriority="66" w:unhideWhenUsed="0"/>
-    <w:lsdException w:name="Medium Grid 1 Accent 4" w:semiHidden="0" w:uiPriority="67" w:unhideWhenUsed="0"/>
-    <w:lsdException w:name="Medium Grid 2 Accent 4" w:semiHidden="0" w:uiPriority="68" w:unhideWhenUsed="0"/>
-    <w:lsdException w:name="Medium Grid 3 Accent 4" w:semiHidden="0" w:uiPriority="69" w:unhideWhenUsed="0"/>
-    <w:lsdException w:name="Dark List Accent 4" w:semiHidden="0" w:uiPriority="70" w:unhideWhenUsed="0"/>
-    <w:lsdException w:name="Colorful Shading Accent 4" w:semiHidden="0" w:uiPriority="71" w:unhideWhenUsed="0"/>
-    <w:lsdException w:name="Colorful List Accent 4" w:semiHidden="0" w:uiPriority="72" w:unhideWhenUsed="0"/>
-    <w:lsdException w:name="Colorful Grid Accent 4" w:semiHidden="0" w:uiPriority="73" w:unhideWhenUsed="0"/>
-    <w:lsdException w:name="Light Shading Accent 5" w:semiHidden="0" w:uiPriority="60" w:unhideWhenUsed="0"/>
-    <w:lsdException w:name="Light List Accent 5" w:semiHidden="0" w:uiPriority="61" w:unhideWhenUsed="0"/>
-    <w:lsdException w:name="Light Grid Accent 5" w:semiHidden="0" w:uiPriority="62" w:unhideWhenUsed="0"/>
-    <w:lsdException w:name="Medium Shading 1 Accent 5" w:semiHidden="0" w:uiPriority="63" w:unhideWhenUsed="0"/>
-    <w:lsdException w:name="Medium Shading 2 Accent 5" w:semiHidden="0" w:uiPriority="64" w:unhideWhenUsed="0"/>
-    <w:lsdException w:name="Medium List 1 Accent 5" w:semiHidden="0" w:uiPriority="65" w:unhideWhenUsed="0"/>
-    <w:lsdException w:name="Medium List 2 Accent 5" w:semiHidden="0" w:uiPriority="66" w:unhideWhenUsed="0"/>
-    <w:lsdException w:name="Medium Grid 1 Accent 5" w:semiHidden="0" w:uiPriority="67" w:unhideWhenUsed="0"/>
-    <w:lsdException w:name="Medium Grid 2 Accent 5" w:semiHidden="0" w:uiPriority="68" w:unhideWhenUsed="0"/>
-    <w:lsdException w:name="Medium Grid 3 Accent 5" w:semiHidden="0" w:uiPriority="69" w:unhideWhenUsed="0"/>
-    <w:lsdException w:name="Dark List Accent 5" w:semiHidden="0" w:uiPriority="70" w:unhideWhenUsed="0"/>
-    <w:lsdException w:name="Colorful Shading Accent 5" w:semiHidden="0" w:uiPriority="71" w:unhideWhenUsed="0"/>
-    <w:lsdException w:name="Colorful List Accent 5" w:semiHidden="0" w:uiPriority="72" w:unhideWhenUsed="0"/>
-    <w:lsdException w:name="Colorful Grid Accent 5" w:semiHidden="0" w:uiPriority="73" w:unhideWhenUsed="0"/>
-    <w:lsdException w:name="Light Shading Accent 6" w:semiHidden="0" w:uiPriority="60" w:unhideWhenUsed="0"/>
-    <w:lsdException w:name="Light List Accent 6" w:semiHidden="0" w:uiPriority="61" w:unhideWhenUsed="0"/>
-    <w:lsdException w:name="Light Grid Accent 6" w:semiHidden="0" w:uiPriority="62" w:unhideWhenUsed="0"/>
-    <w:lsdException w:name="Medium Shading 1 Accent 6" w:semiHidden="0" w:uiPriority="63" w:unhideWhenUsed="0"/>
-    <w:lsdException w:name="Medium Shading 2 Accent 6" w:semiHidden="0" w:uiPriority="64" w:unhideWhenUsed="0"/>
-    <w:lsdException w:name="Medium List 1 Accent 6" w:semiHidden="0" w:uiPriority="65" w:unhideWhenUsed="0"/>
-    <w:lsdException w:name="Medium List 2 Accent 6" w:semiHidden="0" w:uiPriority="66" w:unhideWhenUsed="0"/>
-    <w:lsdException w:name="Medium Grid 1 Accent 6" w:semiHidden="0" w:uiPriority="67" w:unhideWhenUsed="0"/>
-    <w:lsdException w:name="Medium Grid 2 Accent 6" w:semiHidden="0" w:uiPriority="68" w:unhideWhenUsed="0"/>
-    <w:lsdException w:name="Medium Grid 3 Accent 6" w:semiHidden="0" w:uiPriority="69" w:unhideWhenUsed="0"/>
-    <w:lsdException w:name="Dark List Accent 6" w:semiHidden="0" w:uiPriority="70" w:unhideWhenUsed="0"/>
-    <w:lsdException w:name="Colorful Shading Accent 6" w:semiHidden="0" w:uiPriority="71" w:unhideWhenUsed="0"/>
-    <w:lsdException w:name="Colorful List Accent 6" w:semiHidden="0" w:uiPriority="72" w:unhideWhenUsed="0"/>
-    <w:lsdException w:name="Colorful Grid Accent 6" w:semiHidden="0" w:uiPriority="73" w:unhideWhenUsed="0"/>
-    <w:lsdException w:name="Subtle Emphasis" w:semiHidden="0" w:uiPriority="19" w:unhideWhenUsed="0" w:qFormat="1"/>
-    <w:lsdException w:name="Intense Emphasis" w:semiHidden="0" w:uiPriority="21" w:unhideWhenUsed="0" w:qFormat="1"/>
-    <w:lsdException w:name="Subtle Reference" w:semiHidden="0" w:uiPriority="31" w:unhideWhenUsed="0" w:qFormat="1"/>
-    <w:lsdException w:name="Intense Reference" w:semiHidden="0" w:uiPriority="32" w:unhideWhenUsed="0" w:qFormat="1"/>
-    <w:lsdException w:name="Book Title" w:semiHidden="0" w:uiPriority="33" w:unhideWhenUsed="0" w:qFormat="1"/>
-    <w:lsdException w:name="Bibliography" w:uiPriority="37"/>
-    <w:lsdException w:name="TOC Heading" w:uiPriority="39" w:qFormat="1"/>
-  </w:latentStyles>
-  <w:style w:type="paragraph" w:default="1" w:styleId="Normal">
-    <w:name w:val="Normal"/>
-    <w:qFormat/>
-  </w:style>
-  <w:style w:type="character" w:default="1" w:styleId="DefaultParagraphFont">
-    <w:name w:val="Default Paragraph Font"/>
-    <w:uiPriority w:val="1"/>
-    <w:semiHidden/>
-    <w:unhideWhenUsed/>
-  </w:style>
-  <w:style w:type="table" w:default="1" w:styleId="TableNormal">
-    <w:name w:val="Normal Table"/>
-    <w:uiPriority w:val="99"/>
-    <w:semiHidden/>
-    <w:unhideWhenUsed/>
-    <w:tblPr>
-      <w:tblInd w:w="0" w:type="dxa"/>
-      <w:tblCellMar>
-        <w:top w:w="0" w:type="dxa"/>
-        <w:left w:w="108" w:type="dxa"/>
-        <w:bottom w:w="0" w:type="dxa"/>
-        <w:right w:w="108" w:type="dxa"/>
-      </w:tblCellMar>
-    </w:tblPr>
-  </w:style>
-  <w:style w:type="numbering" w:default="1" w:styleId="NoList">
-    <w:name w:val="No List"/>
-    <w:uiPriority w:val="99"/>
-    <w:semiHidden/>
-    <w:unhideWhenUsed/>
-  </w:style>
-  <w:style w:type="paragraph" w:customStyle="1" w:styleId="07F920EBBCC68D4D9BDBCA1798E0C34D">
-    <w:name w:val="07F920EBBCC68D4D9BDBCA1798E0C34D"/>
-    <w:rsid w:val="006934DB"/>
-  </w:style>
-  <w:style w:type="paragraph" w:customStyle="1" w:styleId="98C0D8AA96C0C040ADA3A36D4217448A">
-    <w:name w:val="98C0D8AA96C0C040ADA3A36D4217448A"/>
-    <w:rsid w:val="006934DB"/>
-  </w:style>
-  <w:style w:type="paragraph" w:customStyle="1" w:styleId="E810DE45CC49C440AF42246ECC1BEF63">
-    <w:name w:val="E810DE45CC49C440AF42246ECC1BEF63"/>
-    <w:rsid w:val="006934DB"/>
-  </w:style>
-  <w:style w:type="paragraph" w:customStyle="1" w:styleId="363CDBEFBF73AB4BB84E5DAD5CC88DB4">
-    <w:name w:val="363CDBEFBF73AB4BB84E5DAD5CC88DB4"/>
-    <w:rsid w:val="006934DB"/>
-  </w:style>
-  <w:style w:type="paragraph" w:customStyle="1" w:styleId="D6655DE6AAD2C94C84853D5BF2009862">
-    <w:name w:val="D6655DE6AAD2C94C84853D5BF2009862"/>
-    <w:rsid w:val="006934DB"/>
-  </w:style>
-  <w:style w:type="paragraph" w:customStyle="1" w:styleId="2C9CCE5D94A0D040A55D54062233A32C">
-    <w:name w:val="2C9CCE5D94A0D040A55D54062233A32C"/>
-    <w:rsid w:val="006934DB"/>
-  </w:style>
-  <w:style w:type="paragraph" w:customStyle="1" w:styleId="9391DF4775F5C34287D8A7A4CDF95C6E">
-    <w:name w:val="9391DF4775F5C34287D8A7A4CDF95C6E"/>
-    <w:rsid w:val="006934DB"/>
-  </w:style>
-  <w:style w:type="paragraph" w:customStyle="1" w:styleId="07A66CA417309642A2DD86FF42B40360">
-    <w:name w:val="07A66CA417309642A2DD86FF42B40360"/>
-    <w:rsid w:val="006934DB"/>
-  </w:style>
-  <w:style w:type="paragraph" w:customStyle="1" w:styleId="4D04AB5E40E40B4482EF95AE762F9A21">
-    <w:name w:val="4D04AB5E40E40B4482EF95AE762F9A21"/>
-    <w:rsid w:val="006934DB"/>
-  </w:style>
-  <w:style w:type="paragraph" w:customStyle="1" w:styleId="A17198A75D997942A3CDF0B503547138">
-    <w:name w:val="A17198A75D997942A3CDF0B503547138"/>
-    <w:rsid w:val="006934DB"/>
-  </w:style>
-  <w:style w:type="paragraph" w:customStyle="1" w:styleId="B3D95ACAACEB2244B11B9A92497F8E8E">
-    <w:name w:val="B3D95ACAACEB2244B11B9A92497F8E8E"/>
-    <w:rsid w:val="006934DB"/>
-  </w:style>
-  <w:style w:type="paragraph" w:customStyle="1" w:styleId="891517FCB954BC4EB34395265374D355">
-    <w:name w:val="891517FCB954BC4EB34395265374D355"/>
-    <w:rsid w:val="006934DB"/>
-  </w:style>
-  <w:style w:type="paragraph" w:customStyle="1" w:styleId="9809AEDC51B1AA41A8DD065A6B08C182">
-    <w:name w:val="9809AEDC51B1AA41A8DD065A6B08C182"/>
-    <w:rsid w:val="006934DB"/>
-  </w:style>
-  <w:style w:type="paragraph" w:customStyle="1" w:styleId="452AB2899072974384F9F94EC1F9C11F">
-    <w:name w:val="452AB2899072974384F9F94EC1F9C11F"/>
-    <w:rsid w:val="006934DB"/>
-  </w:style>
-  <w:style w:type="paragraph" w:customStyle="1" w:styleId="6016DF4B8071754B80A0807EAE446E5D">
-    <w:name w:val="6016DF4B8071754B80A0807EAE446E5D"/>
-    <w:rsid w:val="006934DB"/>
-  </w:style>
-  <w:style w:type="paragraph" w:customStyle="1" w:styleId="7AB545FD6C0FF842A5E9FCFB71DDDFEF">
-    <w:name w:val="7AB545FD6C0FF842A5E9FCFB71DDDFEF"/>
-    <w:rsid w:val="006934DB"/>
-  </w:style>
-  <w:style w:type="paragraph" w:customStyle="1" w:styleId="D823C103BFB74B40BEFBC23ECA5AE3F8">
-    <w:name w:val="D823C103BFB74B40BEFBC23ECA5AE3F8"/>
-    <w:rsid w:val="006934DB"/>
-  </w:style>
-  <w:style w:type="paragraph" w:customStyle="1" w:styleId="68629BEEFEC41946A179EC48A9C5CFB8">
-    <w:name w:val="68629BEEFEC41946A179EC48A9C5CFB8"/>
-    <w:rsid w:val="006934DB"/>
-  </w:style>
-</w:styles>
-</file>
-
-<file path=word/glossary/webSettings.xml><?xml version="1.0" encoding="utf-8"?>
-<w:webSettings xmlns:mc="http://schemas.openxmlformats.org/markup-compatibility/2006" xmlns:r="http://schemas.openxmlformats.org/officeDocument/2006/relationships" xmlns:w="http://schemas.openxmlformats.org/wordprocessingml/2006/main" xmlns:w14="http://schemas.microsoft.com/office/word/2010/wordml" mc:Ignorable="w14">
-  <w:allowPNG/>
-  <w:doNotSaveAsSingleFile/>
-</w:webSettings>
 </file>
 
 <file path=word/theme/theme1.xml><?xml version="1.0" encoding="utf-8"?>
@@ -3748,7 +2978,7 @@
 </file>
 
 <file path=customXml/itemProps1.xml><?xml version="1.0" encoding="utf-8"?>
-<ds:datastoreItem xmlns:ds="http://schemas.openxmlformats.org/officeDocument/2006/customXml" ds:itemID="{4C4510E9-B4CB-804B-98A3-B101D56FEB9E}">
+<ds:datastoreItem xmlns:ds="http://schemas.openxmlformats.org/officeDocument/2006/customXml" ds:itemID="{A92622AC-DE03-E04E-B42C-A1137E2E2B38}">
   <ds:schemaRefs>
     <ds:schemaRef ds:uri="http://schemas.openxmlformats.org/officeDocument/2006/bibliography"/>
   </ds:schemaRefs>

</xml_diff>